<commit_message>
the last experiment update
</commit_message>
<xml_diff>
--- a/PYTHON_exp_report/original/实验报告四_学号_姓名.docx
+++ b/PYTHON_exp_report/original/实验报告四_学号_姓名.docx
@@ -1,11 +1,12 @@
 
 <file path=word/document.xml><?xml version="1.0" encoding="utf-8"?>
-<w:document xmlns:wpc="http://schemas.microsoft.com/office/word/2010/wordprocessingCanvas" xmlns:cx="http://schemas.microsoft.com/office/drawing/2014/chartex" xmlns:cx1="http://schemas.microsoft.com/office/drawing/2015/9/8/chartex" xmlns:cx2="http://schemas.microsoft.com/office/drawing/2015/10/21/chartex" xmlns:cx3="http://schemas.microsoft.com/office/drawing/2016/5/9/chartex" xmlns:cx4="http://schemas.microsoft.com/office/drawing/2016/5/10/chartex" xmlns:cx5="http://schemas.microsoft.com/office/drawing/2016/5/11/chartex" xmlns:cx6="http://schemas.microsoft.com/office/drawing/2016/5/12/chartex" xmlns:cx7="http://schemas.microsoft.com/office/drawing/2016/5/13/chartex" xmlns:cx8="http://schemas.microsoft.com/office/drawing/2016/5/14/chartex" xmlns:mc="http://schemas.openxmlformats.org/markup-compatibility/2006" xmlns:aink="http://schemas.microsoft.com/office/drawing/2016/ink" xmlns:am3d="http://schemas.microsoft.com/office/drawing/2017/model3d" xmlns:o="urn:schemas-microsoft-com:office:office" xmlns:r="http://schemas.openxmlformats.org/officeDocument/2006/relationships" xmlns:m="http://schemas.openxmlformats.org/officeDocument/2006/math" xmlns:v="urn:schemas-microsoft-com:vml" xmlns:wp14="http://schemas.microsoft.com/office/word/2010/wordprocessingDrawing" xmlns:wp="http://schemas.openxmlformats.org/drawingml/2006/wordprocessingDrawing" xmlns:w10="urn:schemas-microsoft-com:office:word" xmlns:w="http://schemas.openxmlformats.org/wordprocessingml/2006/main" xmlns:w14="http://schemas.microsoft.com/office/word/2010/wordml" xmlns:w15="http://schemas.microsoft.com/office/word/2012/wordml" xmlns:w16cid="http://schemas.microsoft.com/office/word/2016/wordml/cid" xmlns:w16se="http://schemas.microsoft.com/office/word/2015/wordml/symex" xmlns:wpg="http://schemas.microsoft.com/office/word/2010/wordprocessingGroup" xmlns:wpi="http://schemas.microsoft.com/office/word/2010/wordprocessingInk" xmlns:wne="http://schemas.microsoft.com/office/word/2006/wordml" xmlns:wps="http://schemas.microsoft.com/office/word/2010/wordprocessingShape" mc:Ignorable="w14 w15 w16se w16cid wp14">
+<w:document xmlns:wpc="http://schemas.microsoft.com/office/word/2010/wordprocessingCanvas" xmlns:cx="http://schemas.microsoft.com/office/drawing/2014/chartex" xmlns:cx1="http://schemas.microsoft.com/office/drawing/2015/9/8/chartex" xmlns:cx2="http://schemas.microsoft.com/office/drawing/2015/10/21/chartex" xmlns:cx3="http://schemas.microsoft.com/office/drawing/2016/5/9/chartex" xmlns:cx4="http://schemas.microsoft.com/office/drawing/2016/5/10/chartex" xmlns:cx5="http://schemas.microsoft.com/office/drawing/2016/5/11/chartex" xmlns:cx6="http://schemas.microsoft.com/office/drawing/2016/5/12/chartex" xmlns:cx7="http://schemas.microsoft.com/office/drawing/2016/5/13/chartex" xmlns:cx8="http://schemas.microsoft.com/office/drawing/2016/5/14/chartex" xmlns:mc="http://schemas.openxmlformats.org/markup-compatibility/2006" xmlns:aink="http://schemas.microsoft.com/office/drawing/2016/ink" xmlns:am3d="http://schemas.microsoft.com/office/drawing/2017/model3d" xmlns:o="urn:schemas-microsoft-com:office:office" xmlns:oel="http://schemas.microsoft.com/office/2019/extlst" xmlns:r="http://schemas.openxmlformats.org/officeDocument/2006/relationships" xmlns:m="http://schemas.openxmlformats.org/officeDocument/2006/math" xmlns:v="urn:schemas-microsoft-com:vml" xmlns:wp14="http://schemas.microsoft.com/office/word/2010/wordprocessingDrawing" xmlns:wp="http://schemas.openxmlformats.org/drawingml/2006/wordprocessingDrawing" xmlns:w10="urn:schemas-microsoft-com:office:word" xmlns:w="http://schemas.openxmlformats.org/wordprocessingml/2006/main" xmlns:w14="http://schemas.microsoft.com/office/word/2010/wordml" xmlns:w15="http://schemas.microsoft.com/office/word/2012/wordml" xmlns:w16cex="http://schemas.microsoft.com/office/word/2018/wordml/cex" xmlns:w16cid="http://schemas.microsoft.com/office/word/2016/wordml/cid" xmlns:w16="http://schemas.microsoft.com/office/word/2018/wordml" xmlns:w16du="http://schemas.microsoft.com/office/word/2023/wordml/word16du" xmlns:w16sdtdh="http://schemas.microsoft.com/office/word/2020/wordml/sdtdatahash" xmlns:w16sdtfl="http://schemas.microsoft.com/office/word/2024/wordml/sdtformatlock" xmlns:w16se="http://schemas.microsoft.com/office/word/2015/wordml/symex" xmlns:wpg="http://schemas.microsoft.com/office/word/2010/wordprocessingGroup" xmlns:wpi="http://schemas.microsoft.com/office/word/2010/wordprocessingInk" xmlns:wne="http://schemas.microsoft.com/office/word/2006/wordml" xmlns:wps="http://schemas.microsoft.com/office/word/2010/wordprocessingShape" mc:Ignorable="w14 w15 w16se w16cid w16 w16cex w16sdtdh w16sdtfl w16du wp14">
   <w:body>
     <w:p>
       <w:pPr>
         <w:jc w:val="center"/>
         <w:rPr>
+          <w:rFonts w:hint="eastAsia"/>
           <w:b/>
           <w:bCs/>
           <w:color w:val="000000"/>
@@ -18,6 +19,7 @@
       <w:pPr>
         <w:jc w:val="center"/>
         <w:rPr>
+          <w:rFonts w:hint="eastAsia"/>
           <w:b/>
           <w:bCs/>
           <w:color w:val="000000"/>
@@ -30,6 +32,7 @@
       <w:pPr>
         <w:jc w:val="center"/>
         <w:rPr>
+          <w:rFonts w:hint="eastAsia"/>
           <w:b/>
           <w:bCs/>
           <w:color w:val="000000"/>
@@ -42,7 +45,7 @@
       <w:pPr>
         <w:jc w:val="center"/>
         <w:rPr>
-          <w:rFonts w:ascii="楷体_GB2312" w:eastAsia="楷体_GB2312"/>
+          <w:rFonts w:ascii="楷体_GB2312" w:eastAsia="楷体_GB2312" w:hint="eastAsia"/>
           <w:color w:val="000000"/>
           <w:sz w:val="44"/>
           <w:szCs w:val="52"/>
@@ -72,10 +75,10 @@
             <v:path o:extrusionok="f" gradientshapeok="t" o:connecttype="rect"/>
             <o:lock v:ext="edit" aspectratio="t"/>
           </v:shapetype>
-          <v:shape id="_x0000_i1025" type="#_x0000_t75" alt="" style="width:235.8pt;height:57.6pt;mso-width-percent:0;mso-height-percent:0;mso-width-percent:0;mso-height-percent:0" o:ole="">
+          <v:shape id="_x0000_i1025" type="#_x0000_t75" alt="" style="width:235.8pt;height:57.5pt;mso-width-percent:0;mso-height-percent:0;mso-width-percent:0;mso-height-percent:0" o:ole="">
             <v:imagedata r:id="rId8" o:title=""/>
           </v:shape>
-          <o:OLEObject Type="Embed" ProgID="PBrush" ShapeID="_x0000_i1025" DrawAspect="Content" ObjectID="_1793771387" r:id="rId9"/>
+          <o:OLEObject Type="Embed" ProgID="PBrush" ShapeID="_x0000_i1025" DrawAspect="Content" ObjectID="_1795608387" r:id="rId9"/>
         </w:object>
       </w:r>
     </w:p>
@@ -83,6 +86,7 @@
       <w:pPr>
         <w:jc w:val="center"/>
         <w:rPr>
+          <w:rFonts w:hint="eastAsia"/>
           <w:b/>
           <w:bCs/>
           <w:color w:val="000000"/>
@@ -95,6 +99,7 @@
       <w:pPr>
         <w:jc w:val="center"/>
         <w:rPr>
+          <w:rFonts w:hint="eastAsia"/>
           <w:b/>
           <w:bCs/>
           <w:color w:val="000000"/>
@@ -181,7 +186,7 @@
         <w:jc w:val="center"/>
         <w:outlineLvl w:val="0"/>
         <w:rPr>
-          <w:rFonts w:ascii="Wingdings" w:hAnsi="Wingdings"/>
+          <w:rFonts w:ascii="Wingdings" w:hAnsi="Wingdings" w:hint="eastAsia"/>
           <w:b/>
           <w:bCs/>
           <w:color w:val="000000"/>
@@ -289,7 +294,6 @@
         </w:rPr>
         <w:t xml:space="preserve"> </w:t>
       </w:r>
-      <w:proofErr w:type="gramStart"/>
       <w:r>
         <w:rPr>
           <w:rFonts w:ascii="Times New Roman" w:eastAsia="楷体_GB2312" w:hAnsi="Times New Roman" w:cs="Times New Roman"/>
@@ -300,7 +304,6 @@
         </w:rPr>
         <w:t>一</w:t>
       </w:r>
-      <w:proofErr w:type="gramEnd"/>
       <w:r>
         <w:rPr>
           <w:rFonts w:ascii="Times New Roman" w:eastAsia="楷体_GB2312" w:hAnsi="Times New Roman" w:cs="Times New Roman"/>
@@ -346,7 +349,7 @@
       <w:pPr>
         <w:jc w:val="center"/>
         <w:rPr>
-          <w:rFonts w:ascii="Wingdings" w:hAnsi="Wingdings"/>
+          <w:rFonts w:ascii="Wingdings" w:hAnsi="Wingdings" w:hint="eastAsia"/>
           <w:b/>
           <w:bCs/>
           <w:color w:val="000000"/>
@@ -359,7 +362,7 @@
       <w:pPr>
         <w:jc w:val="center"/>
         <w:rPr>
-          <w:rFonts w:ascii="Wingdings" w:hAnsi="Wingdings"/>
+          <w:rFonts w:ascii="Wingdings" w:hAnsi="Wingdings" w:hint="eastAsia"/>
           <w:b/>
           <w:bCs/>
           <w:color w:val="000000"/>
@@ -372,7 +375,7 @@
       <w:pPr>
         <w:jc w:val="center"/>
         <w:rPr>
-          <w:rFonts w:ascii="Wingdings" w:hAnsi="Wingdings"/>
+          <w:rFonts w:ascii="Wingdings" w:hAnsi="Wingdings" w:hint="eastAsia"/>
           <w:b/>
           <w:bCs/>
           <w:color w:val="000000"/>
@@ -411,6 +414,7 @@
                 <w:tab w:val="left" w:pos="6870"/>
               </w:tabs>
               <w:rPr>
+                <w:rFonts w:hint="eastAsia"/>
                 <w:sz w:val="28"/>
               </w:rPr>
             </w:pPr>
@@ -439,6 +443,7 @@
               </w:tabs>
               <w:jc w:val="center"/>
               <w:rPr>
+                <w:rFonts w:hint="eastAsia"/>
                 <w:sz w:val="28"/>
               </w:rPr>
             </w:pPr>
@@ -489,6 +494,7 @@
               </w:tabs>
               <w:jc w:val="center"/>
               <w:rPr>
+                <w:rFonts w:hint="eastAsia"/>
                 <w:sz w:val="28"/>
                 <w:u w:val="single"/>
               </w:rPr>
@@ -584,6 +590,7 @@
               </w:tabs>
               <w:jc w:val="center"/>
               <w:rPr>
+                <w:rFonts w:hint="eastAsia"/>
                 <w:sz w:val="28"/>
                 <w:u w:val="single"/>
               </w:rPr>
@@ -750,8 +757,6 @@
               </w:rPr>
               <w:t xml:space="preserve"> </w:t>
             </w:r>
-            <w:bookmarkStart w:id="0" w:name="_GoBack"/>
-            <w:bookmarkEnd w:id="0"/>
             <w:r>
               <w:rPr>
                 <w:rFonts w:ascii="Times New Roman" w:hAnsi="Times New Roman" w:cs="Times New Roman"/>
@@ -821,6 +826,7 @@
               </w:tabs>
               <w:jc w:val="center"/>
               <w:rPr>
+                <w:rFonts w:hint="eastAsia"/>
                 <w:sz w:val="30"/>
               </w:rPr>
             </w:pPr>
@@ -847,6 +853,7 @@
                 <w:tab w:val="left" w:pos="6870"/>
               </w:tabs>
               <w:rPr>
+                <w:rFonts w:hint="eastAsia"/>
                 <w:sz w:val="30"/>
               </w:rPr>
             </w:pPr>
@@ -884,6 +891,7 @@
               </w:tabs>
               <w:jc w:val="center"/>
               <w:rPr>
+                <w:rFonts w:hint="eastAsia"/>
                 <w:sz w:val="30"/>
               </w:rPr>
             </w:pPr>
@@ -912,6 +920,7 @@
                 <w:tab w:val="left" w:pos="6870"/>
               </w:tabs>
               <w:rPr>
+                <w:rFonts w:hint="eastAsia"/>
                 <w:sz w:val="28"/>
               </w:rPr>
             </w:pPr>
@@ -935,7 +944,6 @@
               </w:rPr>
               <w:t xml:space="preserve">    </w:t>
             </w:r>
-            <w:proofErr w:type="gramStart"/>
             <w:r>
               <w:rPr>
                 <w:rFonts w:hint="eastAsia"/>
@@ -943,7 +951,6 @@
               </w:rPr>
               <w:t>杨尚东</w:t>
             </w:r>
-            <w:proofErr w:type="gramEnd"/>
             <w:r>
               <w:rPr>
                 <w:rFonts w:hint="eastAsia"/>
@@ -982,6 +989,7 @@
         </w:tabs>
         <w:jc w:val="center"/>
         <w:rPr>
+          <w:rFonts w:hint="eastAsia"/>
           <w:sz w:val="30"/>
         </w:rPr>
       </w:pPr>
@@ -993,6 +1001,7 @@
         </w:tabs>
         <w:jc w:val="center"/>
         <w:rPr>
+          <w:rFonts w:hint="eastAsia"/>
           <w:sz w:val="30"/>
         </w:rPr>
       </w:pPr>
@@ -1028,6 +1037,7 @@
               </w:tabs>
               <w:jc w:val="center"/>
               <w:rPr>
+                <w:rFonts w:hint="eastAsia"/>
                 <w:sz w:val="30"/>
                 <w:u w:val="single"/>
               </w:rPr>
@@ -1055,6 +1065,7 @@
                 <w:tab w:val="left" w:pos="6870"/>
               </w:tabs>
               <w:rPr>
+                <w:rFonts w:hint="eastAsia"/>
                 <w:sz w:val="28"/>
               </w:rPr>
             </w:pPr>
@@ -1064,7 +1075,21 @@
                 <w:rFonts w:hint="eastAsia"/>
                 <w:sz w:val="28"/>
               </w:rPr>
-              <w:t xml:space="preserve">             </w:t>
+              <w:t xml:space="preserve">   </w:t>
+            </w:r>
+            <w:r>
+              <w:rPr>
+                <w:rFonts w:hint="eastAsia"/>
+                <w:sz w:val="28"/>
+              </w:rPr>
+              <w:t>袁浩宽</w:t>
+            </w:r>
+            <w:r>
+              <w:rPr>
+                <w:rFonts w:hint="eastAsia"/>
+                <w:sz w:val="28"/>
+              </w:rPr>
+              <w:t xml:space="preserve">    </w:t>
             </w:r>
             <w:permEnd w:id="2017682047"/>
           </w:p>
@@ -1080,6 +1105,7 @@
                 <w:tab w:val="left" w:pos="6870"/>
               </w:tabs>
               <w:rPr>
+                <w:rFonts w:hint="eastAsia"/>
                 <w:sz w:val="30"/>
                 <w:u w:val="single"/>
               </w:rPr>
@@ -1107,6 +1133,7 @@
                 <w:tab w:val="left" w:pos="6870"/>
               </w:tabs>
               <w:rPr>
+                <w:rFonts w:hint="eastAsia"/>
                 <w:sz w:val="28"/>
               </w:rPr>
             </w:pPr>
@@ -1116,7 +1143,21 @@
                 <w:rFonts w:hint="eastAsia"/>
                 <w:sz w:val="28"/>
               </w:rPr>
-              <w:t xml:space="preserve">                </w:t>
+              <w:t xml:space="preserve">  </w:t>
+            </w:r>
+            <w:r>
+              <w:rPr>
+                <w:rFonts w:hint="eastAsia"/>
+                <w:sz w:val="28"/>
+              </w:rPr>
+              <w:t xml:space="preserve">  B23042424</w:t>
+            </w:r>
+            <w:r>
+              <w:rPr>
+                <w:rFonts w:hint="eastAsia"/>
+                <w:sz w:val="28"/>
+              </w:rPr>
+              <w:t xml:space="preserve">   </w:t>
             </w:r>
             <w:permEnd w:id="57369556"/>
           </w:p>
@@ -1141,6 +1182,7 @@
               </w:tabs>
               <w:jc w:val="center"/>
               <w:rPr>
+                <w:rFonts w:hint="eastAsia"/>
                 <w:sz w:val="30"/>
                 <w:u w:val="single"/>
               </w:rPr>
@@ -1182,6 +1224,7 @@
                 <w:tab w:val="left" w:pos="6870"/>
               </w:tabs>
               <w:rPr>
+                <w:rFonts w:hint="eastAsia"/>
                 <w:sz w:val="28"/>
               </w:rPr>
             </w:pPr>
@@ -1191,7 +1234,29 @@
                 <w:rFonts w:hint="eastAsia"/>
                 <w:sz w:val="28"/>
               </w:rPr>
-              <w:t xml:space="preserve">             </w:t>
+              <w:t xml:space="preserve"> </w:t>
+            </w:r>
+            <w:r>
+              <w:rPr>
+                <w:rFonts w:hint="eastAsia"/>
+                <w:sz w:val="28"/>
+              </w:rPr>
+              <w:t>计算机学院、软件学院、网</w:t>
+            </w:r>
+            <w:r>
+              <w:rPr>
+                <w:rFonts w:hint="eastAsia"/>
+                <w:sz w:val="28"/>
+              </w:rPr>
+              <w:lastRenderedPageBreak/>
+              <w:t>络空间安全学院</w:t>
+            </w:r>
+            <w:r>
+              <w:rPr>
+                <w:rFonts w:hint="eastAsia"/>
+                <w:sz w:val="28"/>
+              </w:rPr>
+              <w:t xml:space="preserve">  </w:t>
             </w:r>
             <w:permEnd w:id="897408851"/>
           </w:p>
@@ -1210,6 +1275,7 @@
                 <w:tab w:val="left" w:pos="6870"/>
               </w:tabs>
               <w:rPr>
+                <w:rFonts w:hint="eastAsia"/>
                 <w:sz w:val="30"/>
                 <w:u w:val="single"/>
               </w:rPr>
@@ -1219,6 +1285,7 @@
                 <w:rFonts w:hint="eastAsia"/>
                 <w:sz w:val="30"/>
               </w:rPr>
+              <w:lastRenderedPageBreak/>
               <w:t>专    业</w:t>
             </w:r>
           </w:p>
@@ -1238,6 +1305,7 @@
                 <w:tab w:val="left" w:pos="6870"/>
               </w:tabs>
               <w:rPr>
+                <w:rFonts w:hint="eastAsia"/>
                 <w:sz w:val="28"/>
               </w:rPr>
             </w:pPr>
@@ -1247,7 +1315,21 @@
                 <w:rFonts w:hint="eastAsia"/>
                 <w:sz w:val="28"/>
               </w:rPr>
-              <w:t xml:space="preserve">                </w:t>
+              <w:t xml:space="preserve">        </w:t>
+            </w:r>
+            <w:r>
+              <w:rPr>
+                <w:rFonts w:hint="eastAsia"/>
+                <w:sz w:val="28"/>
+              </w:rPr>
+              <w:t>数据科学与大数据技术</w:t>
+            </w:r>
+            <w:r>
+              <w:rPr>
+                <w:rFonts w:hint="eastAsia"/>
+                <w:sz w:val="28"/>
+              </w:rPr>
+              <w:t xml:space="preserve">        </w:t>
             </w:r>
             <w:permEnd w:id="61881023"/>
           </w:p>
@@ -1257,6 +1339,7 @@
     <w:p>
       <w:pPr>
         <w:rPr>
+          <w:rFonts w:hint="eastAsia"/>
           <w:b/>
           <w:bCs/>
           <w:color w:val="000000"/>
@@ -1269,6 +1352,7 @@
       <w:pPr>
         <w:jc w:val="center"/>
         <w:rPr>
+          <w:rFonts w:hint="eastAsia"/>
           <w:b/>
           <w:bCs/>
           <w:color w:val="000000"/>
@@ -1287,6 +1371,7 @@
       <w:pPr>
         <w:jc w:val="center"/>
         <w:rPr>
+          <w:rFonts w:hint="eastAsia"/>
           <w:b/>
           <w:bCs/>
           <w:color w:val="000000"/>
@@ -1335,6 +1420,7 @@
             <w:pPr>
               <w:jc w:val="center"/>
               <w:rPr>
+                <w:rFonts w:hint="eastAsia"/>
                 <w:color w:val="000000"/>
                 <w:sz w:val="28"/>
                 <w:szCs w:val="51"/>
@@ -1362,6 +1448,7 @@
           <w:p>
             <w:pPr>
               <w:rPr>
+                <w:rFonts w:hint="eastAsia"/>
                 <w:b/>
                 <w:bCs/>
                 <w:color w:val="000000"/>
@@ -1433,6 +1520,7 @@
           <w:p>
             <w:pPr>
               <w:rPr>
+                <w:rFonts w:hint="eastAsia"/>
                 <w:b/>
                 <w:bCs/>
                 <w:color w:val="000000"/>
@@ -1463,6 +1551,7 @@
                 <w:tab w:val="left" w:pos="6870"/>
               </w:tabs>
               <w:rPr>
+                <w:rFonts w:hint="eastAsia"/>
                 <w:sz w:val="28"/>
               </w:rPr>
             </w:pPr>
@@ -1473,7 +1562,6 @@
               </w:rPr>
               <w:t xml:space="preserve">    </w:t>
             </w:r>
-            <w:proofErr w:type="gramStart"/>
             <w:r>
               <w:rPr>
                 <w:rFonts w:hint="eastAsia"/>
@@ -1481,7 +1569,6 @@
               </w:rPr>
               <w:t>杨尚东</w:t>
             </w:r>
-            <w:proofErr w:type="gramEnd"/>
             <w:r>
               <w:rPr>
                 <w:rFonts w:hint="eastAsia"/>
@@ -1500,6 +1587,7 @@
           <w:p>
             <w:pPr>
               <w:rPr>
+                <w:rFonts w:hint="eastAsia"/>
                 <w:b/>
                 <w:bCs/>
                 <w:color w:val="000000"/>
@@ -1530,6 +1618,7 @@
             <w:pPr>
               <w:jc w:val="center"/>
               <w:rPr>
+                <w:rFonts w:hint="eastAsia"/>
                 <w:b/>
                 <w:bCs/>
                 <w:color w:val="000000"/>
@@ -1690,6 +1779,7 @@
                 <w:numId w:val="1"/>
               </w:numPr>
               <w:rPr>
+                <w:rFonts w:hint="eastAsia"/>
                 <w:b/>
                 <w:bCs/>
                 <w:color w:val="000000"/>
@@ -1950,6 +2040,7 @@
           <w:p>
             <w:pPr>
               <w:rPr>
+                <w:rFonts w:hint="eastAsia"/>
                 <w:b/>
                 <w:bCs/>
                 <w:color w:val="000000"/>
@@ -2012,6 +2103,7 @@
             <w:pPr>
               <w:ind w:firstLineChars="200" w:firstLine="480"/>
               <w:rPr>
+                <w:rFonts w:hint="eastAsia"/>
                 <w:color w:val="000000"/>
                 <w:sz w:val="30"/>
                 <w:szCs w:val="51"/>
@@ -2760,6 +2852,7 @@
                 <w:color w:val="000000"/>
                 <w:sz w:val="24"/>
               </w:rPr>
+              <w:lastRenderedPageBreak/>
               <w:t>车型</w:t>
             </w:r>
             <w:r>
@@ -2793,6 +2886,7 @@
           <w:p>
             <w:pPr>
               <w:rPr>
+                <w:rFonts w:hint="eastAsia"/>
                 <w:bCs/>
                 <w:color w:val="000000"/>
                 <w:szCs w:val="21"/>
@@ -2803,33 +2897,37 @@
           <w:p>
             <w:pPr>
               <w:rPr>
-                <w:bCs/>
-                <w:color w:val="000000"/>
-                <w:szCs w:val="21"/>
-              </w:rPr>
-            </w:pPr>
-          </w:p>
-          <w:p>
-            <w:pPr>
-              <w:rPr>
-                <w:bCs/>
-                <w:color w:val="000000"/>
-                <w:szCs w:val="21"/>
-              </w:rPr>
-            </w:pPr>
-          </w:p>
-          <w:p>
-            <w:pPr>
-              <w:rPr>
-                <w:bCs/>
-                <w:color w:val="000000"/>
-                <w:szCs w:val="21"/>
-              </w:rPr>
-            </w:pPr>
-          </w:p>
-          <w:p>
-            <w:pPr>
-              <w:rPr>
+                <w:rFonts w:hint="eastAsia"/>
+                <w:bCs/>
+                <w:color w:val="000000"/>
+                <w:szCs w:val="21"/>
+              </w:rPr>
+            </w:pPr>
+          </w:p>
+          <w:p>
+            <w:pPr>
+              <w:rPr>
+                <w:rFonts w:hint="eastAsia"/>
+                <w:bCs/>
+                <w:color w:val="000000"/>
+                <w:szCs w:val="21"/>
+              </w:rPr>
+            </w:pPr>
+          </w:p>
+          <w:p>
+            <w:pPr>
+              <w:rPr>
+                <w:rFonts w:hint="eastAsia"/>
+                <w:bCs/>
+                <w:color w:val="000000"/>
+                <w:szCs w:val="21"/>
+              </w:rPr>
+            </w:pPr>
+          </w:p>
+          <w:p>
+            <w:pPr>
+              <w:rPr>
+                <w:rFonts w:hint="eastAsia"/>
                 <w:bCs/>
                 <w:color w:val="000000"/>
                 <w:szCs w:val="21"/>
@@ -2858,7 +2956,6 @@
                 <w:color w:val="000000"/>
                 <w:sz w:val="24"/>
               </w:rPr>
-              <w:lastRenderedPageBreak/>
               <w:t>参考</w:t>
             </w:r>
             <w:r>
@@ -3116,6 +3213,7 @@
           <w:p>
             <w:pPr>
               <w:rPr>
+                <w:rFonts w:hint="eastAsia"/>
                 <w:bCs/>
                 <w:color w:val="000000"/>
                 <w:szCs w:val="21"/>
@@ -3126,312 +3224,347 @@
           <w:p>
             <w:pPr>
               <w:rPr>
-                <w:bCs/>
-                <w:color w:val="000000"/>
-                <w:szCs w:val="21"/>
-              </w:rPr>
-            </w:pPr>
-          </w:p>
-          <w:p>
-            <w:pPr>
-              <w:rPr>
-                <w:bCs/>
-                <w:color w:val="000000"/>
-                <w:szCs w:val="21"/>
-              </w:rPr>
-            </w:pPr>
-          </w:p>
-          <w:p>
-            <w:pPr>
-              <w:rPr>
-                <w:bCs/>
-                <w:color w:val="000000"/>
-                <w:szCs w:val="21"/>
-              </w:rPr>
-            </w:pPr>
-          </w:p>
-          <w:p>
-            <w:pPr>
-              <w:rPr>
-                <w:bCs/>
-                <w:color w:val="000000"/>
-                <w:szCs w:val="21"/>
-              </w:rPr>
-            </w:pPr>
-          </w:p>
-          <w:p>
-            <w:pPr>
-              <w:rPr>
-                <w:bCs/>
-                <w:color w:val="000000"/>
-                <w:szCs w:val="21"/>
-              </w:rPr>
-            </w:pPr>
-          </w:p>
-          <w:p>
-            <w:pPr>
-              <w:rPr>
-                <w:bCs/>
-                <w:color w:val="000000"/>
-                <w:szCs w:val="21"/>
-              </w:rPr>
-            </w:pPr>
-          </w:p>
-          <w:p>
-            <w:pPr>
-              <w:rPr>
-                <w:bCs/>
-                <w:color w:val="000000"/>
-                <w:szCs w:val="21"/>
-              </w:rPr>
-            </w:pPr>
-          </w:p>
-          <w:p>
-            <w:pPr>
-              <w:rPr>
-                <w:bCs/>
-                <w:color w:val="000000"/>
-                <w:szCs w:val="21"/>
-              </w:rPr>
-            </w:pPr>
-          </w:p>
-          <w:p>
-            <w:pPr>
-              <w:rPr>
-                <w:bCs/>
-                <w:color w:val="000000"/>
-                <w:szCs w:val="21"/>
-              </w:rPr>
-            </w:pPr>
-          </w:p>
-          <w:p>
-            <w:pPr>
-              <w:rPr>
-                <w:bCs/>
-                <w:color w:val="000000"/>
-                <w:szCs w:val="21"/>
-              </w:rPr>
-            </w:pPr>
-          </w:p>
-          <w:p>
-            <w:pPr>
-              <w:rPr>
-                <w:bCs/>
-                <w:color w:val="000000"/>
-                <w:szCs w:val="21"/>
-              </w:rPr>
-            </w:pPr>
-          </w:p>
-          <w:p>
-            <w:pPr>
-              <w:rPr>
-                <w:bCs/>
-                <w:color w:val="000000"/>
-                <w:szCs w:val="21"/>
-              </w:rPr>
-            </w:pPr>
-          </w:p>
-          <w:p>
-            <w:pPr>
-              <w:rPr>
-                <w:bCs/>
-                <w:color w:val="000000"/>
-                <w:szCs w:val="21"/>
-              </w:rPr>
-            </w:pPr>
-          </w:p>
-          <w:p>
-            <w:pPr>
-              <w:rPr>
-                <w:bCs/>
-                <w:color w:val="000000"/>
-                <w:szCs w:val="21"/>
-              </w:rPr>
-            </w:pPr>
-          </w:p>
-          <w:p>
-            <w:pPr>
-              <w:rPr>
-                <w:bCs/>
-                <w:color w:val="000000"/>
-                <w:szCs w:val="21"/>
-              </w:rPr>
-            </w:pPr>
-          </w:p>
-          <w:p>
-            <w:pPr>
-              <w:rPr>
-                <w:bCs/>
-                <w:color w:val="000000"/>
-                <w:szCs w:val="21"/>
-              </w:rPr>
-            </w:pPr>
-          </w:p>
-          <w:p>
-            <w:pPr>
-              <w:rPr>
-                <w:bCs/>
-                <w:color w:val="000000"/>
-                <w:szCs w:val="21"/>
-              </w:rPr>
-            </w:pPr>
-          </w:p>
-          <w:p>
-            <w:pPr>
-              <w:rPr>
-                <w:bCs/>
-                <w:color w:val="000000"/>
-                <w:szCs w:val="21"/>
-              </w:rPr>
-            </w:pPr>
-          </w:p>
-          <w:p>
-            <w:pPr>
-              <w:rPr>
-                <w:bCs/>
-                <w:color w:val="000000"/>
-                <w:szCs w:val="21"/>
-              </w:rPr>
-            </w:pPr>
-          </w:p>
-          <w:p>
-            <w:pPr>
-              <w:rPr>
-                <w:bCs/>
-                <w:color w:val="000000"/>
-                <w:szCs w:val="21"/>
-              </w:rPr>
-            </w:pPr>
-          </w:p>
-          <w:p>
-            <w:pPr>
-              <w:rPr>
-                <w:bCs/>
-                <w:color w:val="000000"/>
-                <w:szCs w:val="21"/>
-              </w:rPr>
-            </w:pPr>
-          </w:p>
-          <w:p>
-            <w:pPr>
-              <w:rPr>
-                <w:bCs/>
-                <w:color w:val="000000"/>
-                <w:szCs w:val="21"/>
-              </w:rPr>
-            </w:pPr>
-          </w:p>
-          <w:p>
-            <w:pPr>
-              <w:rPr>
-                <w:bCs/>
-                <w:color w:val="000000"/>
-                <w:szCs w:val="21"/>
-              </w:rPr>
-            </w:pPr>
-          </w:p>
-          <w:p>
-            <w:pPr>
-              <w:rPr>
-                <w:bCs/>
-                <w:color w:val="000000"/>
-                <w:szCs w:val="21"/>
-              </w:rPr>
-            </w:pPr>
-          </w:p>
-          <w:p>
-            <w:pPr>
-              <w:rPr>
-                <w:bCs/>
-                <w:color w:val="000000"/>
-                <w:szCs w:val="21"/>
-              </w:rPr>
-            </w:pPr>
-          </w:p>
-          <w:p>
-            <w:pPr>
-              <w:rPr>
-                <w:bCs/>
-                <w:color w:val="000000"/>
-                <w:szCs w:val="21"/>
-              </w:rPr>
-            </w:pPr>
-          </w:p>
-          <w:p>
-            <w:pPr>
-              <w:rPr>
-                <w:bCs/>
-                <w:color w:val="000000"/>
-                <w:szCs w:val="21"/>
-              </w:rPr>
-            </w:pPr>
-          </w:p>
-          <w:p>
-            <w:pPr>
-              <w:rPr>
-                <w:bCs/>
-                <w:color w:val="000000"/>
-                <w:szCs w:val="21"/>
-              </w:rPr>
-            </w:pPr>
-          </w:p>
-          <w:p>
-            <w:pPr>
-              <w:rPr>
-                <w:bCs/>
-                <w:color w:val="000000"/>
-                <w:szCs w:val="21"/>
-              </w:rPr>
-            </w:pPr>
-          </w:p>
-          <w:p>
-            <w:pPr>
-              <w:rPr>
-                <w:bCs/>
-                <w:color w:val="000000"/>
-                <w:szCs w:val="21"/>
-              </w:rPr>
-            </w:pPr>
-          </w:p>
-          <w:p>
-            <w:pPr>
-              <w:rPr>
-                <w:bCs/>
-                <w:color w:val="000000"/>
-                <w:szCs w:val="21"/>
-              </w:rPr>
-            </w:pPr>
-          </w:p>
-          <w:p>
-            <w:pPr>
-              <w:rPr>
-                <w:bCs/>
-                <w:color w:val="000000"/>
-                <w:szCs w:val="21"/>
-              </w:rPr>
-            </w:pPr>
-          </w:p>
-          <w:p>
-            <w:pPr>
-              <w:rPr>
-                <w:bCs/>
-                <w:color w:val="000000"/>
-                <w:szCs w:val="21"/>
-              </w:rPr>
-            </w:pPr>
-          </w:p>
-          <w:p>
-            <w:pPr>
-              <w:rPr>
-                <w:bCs/>
-                <w:color w:val="000000"/>
-                <w:szCs w:val="21"/>
-              </w:rPr>
-            </w:pPr>
-          </w:p>
-          <w:p>
-            <w:pPr>
-              <w:rPr>
+                <w:rFonts w:hint="eastAsia"/>
+                <w:bCs/>
+                <w:color w:val="000000"/>
+                <w:szCs w:val="21"/>
+              </w:rPr>
+            </w:pPr>
+          </w:p>
+          <w:p>
+            <w:pPr>
+              <w:rPr>
+                <w:rFonts w:hint="eastAsia"/>
+                <w:bCs/>
+                <w:color w:val="000000"/>
+                <w:szCs w:val="21"/>
+              </w:rPr>
+            </w:pPr>
+          </w:p>
+          <w:p>
+            <w:pPr>
+              <w:rPr>
+                <w:rFonts w:hint="eastAsia"/>
+                <w:bCs/>
+                <w:color w:val="000000"/>
+                <w:szCs w:val="21"/>
+              </w:rPr>
+            </w:pPr>
+          </w:p>
+          <w:p>
+            <w:pPr>
+              <w:rPr>
+                <w:rFonts w:hint="eastAsia"/>
+                <w:bCs/>
+                <w:color w:val="000000"/>
+                <w:szCs w:val="21"/>
+              </w:rPr>
+            </w:pPr>
+          </w:p>
+          <w:p>
+            <w:pPr>
+              <w:rPr>
+                <w:rFonts w:hint="eastAsia"/>
+                <w:bCs/>
+                <w:color w:val="000000"/>
+                <w:szCs w:val="21"/>
+              </w:rPr>
+            </w:pPr>
+          </w:p>
+          <w:p>
+            <w:pPr>
+              <w:rPr>
+                <w:rFonts w:hint="eastAsia"/>
+                <w:bCs/>
+                <w:color w:val="000000"/>
+                <w:szCs w:val="21"/>
+              </w:rPr>
+            </w:pPr>
+          </w:p>
+          <w:p>
+            <w:pPr>
+              <w:rPr>
+                <w:rFonts w:hint="eastAsia"/>
+                <w:bCs/>
+                <w:color w:val="000000"/>
+                <w:szCs w:val="21"/>
+              </w:rPr>
+            </w:pPr>
+          </w:p>
+          <w:p>
+            <w:pPr>
+              <w:rPr>
+                <w:rFonts w:hint="eastAsia"/>
+                <w:bCs/>
+                <w:color w:val="000000"/>
+                <w:szCs w:val="21"/>
+              </w:rPr>
+            </w:pPr>
+          </w:p>
+          <w:p>
+            <w:pPr>
+              <w:rPr>
+                <w:rFonts w:hint="eastAsia"/>
+                <w:bCs/>
+                <w:color w:val="000000"/>
+                <w:szCs w:val="21"/>
+              </w:rPr>
+            </w:pPr>
+          </w:p>
+          <w:p>
+            <w:pPr>
+              <w:rPr>
+                <w:rFonts w:hint="eastAsia"/>
+                <w:bCs/>
+                <w:color w:val="000000"/>
+                <w:szCs w:val="21"/>
+              </w:rPr>
+            </w:pPr>
+          </w:p>
+          <w:p>
+            <w:pPr>
+              <w:rPr>
+                <w:rFonts w:hint="eastAsia"/>
+                <w:bCs/>
+                <w:color w:val="000000"/>
+                <w:szCs w:val="21"/>
+              </w:rPr>
+            </w:pPr>
+          </w:p>
+          <w:p>
+            <w:pPr>
+              <w:rPr>
+                <w:rFonts w:hint="eastAsia"/>
+                <w:bCs/>
+                <w:color w:val="000000"/>
+                <w:szCs w:val="21"/>
+              </w:rPr>
+            </w:pPr>
+          </w:p>
+          <w:p>
+            <w:pPr>
+              <w:rPr>
+                <w:rFonts w:hint="eastAsia"/>
+                <w:bCs/>
+                <w:color w:val="000000"/>
+                <w:szCs w:val="21"/>
+              </w:rPr>
+            </w:pPr>
+          </w:p>
+          <w:p>
+            <w:pPr>
+              <w:rPr>
+                <w:rFonts w:hint="eastAsia"/>
+                <w:bCs/>
+                <w:color w:val="000000"/>
+                <w:szCs w:val="21"/>
+              </w:rPr>
+            </w:pPr>
+          </w:p>
+          <w:p>
+            <w:pPr>
+              <w:rPr>
+                <w:rFonts w:hint="eastAsia"/>
+                <w:bCs/>
+                <w:color w:val="000000"/>
+                <w:szCs w:val="21"/>
+              </w:rPr>
+            </w:pPr>
+          </w:p>
+          <w:p>
+            <w:pPr>
+              <w:rPr>
+                <w:rFonts w:hint="eastAsia"/>
+                <w:bCs/>
+                <w:color w:val="000000"/>
+                <w:szCs w:val="21"/>
+              </w:rPr>
+            </w:pPr>
+          </w:p>
+          <w:p>
+            <w:pPr>
+              <w:rPr>
+                <w:rFonts w:hint="eastAsia"/>
+                <w:bCs/>
+                <w:color w:val="000000"/>
+                <w:szCs w:val="21"/>
+              </w:rPr>
+            </w:pPr>
+          </w:p>
+          <w:p>
+            <w:pPr>
+              <w:rPr>
+                <w:rFonts w:hint="eastAsia"/>
+                <w:bCs/>
+                <w:color w:val="000000"/>
+                <w:szCs w:val="21"/>
+              </w:rPr>
+            </w:pPr>
+          </w:p>
+          <w:p>
+            <w:pPr>
+              <w:rPr>
+                <w:rFonts w:hint="eastAsia"/>
+                <w:bCs/>
+                <w:color w:val="000000"/>
+                <w:szCs w:val="21"/>
+              </w:rPr>
+            </w:pPr>
+          </w:p>
+          <w:p>
+            <w:pPr>
+              <w:rPr>
+                <w:rFonts w:hint="eastAsia"/>
+                <w:bCs/>
+                <w:color w:val="000000"/>
+                <w:szCs w:val="21"/>
+              </w:rPr>
+            </w:pPr>
+          </w:p>
+          <w:p>
+            <w:pPr>
+              <w:rPr>
+                <w:rFonts w:hint="eastAsia"/>
+                <w:bCs/>
+                <w:color w:val="000000"/>
+                <w:szCs w:val="21"/>
+              </w:rPr>
+            </w:pPr>
+          </w:p>
+          <w:p>
+            <w:pPr>
+              <w:rPr>
+                <w:rFonts w:hint="eastAsia"/>
+                <w:bCs/>
+                <w:color w:val="000000"/>
+                <w:szCs w:val="21"/>
+              </w:rPr>
+            </w:pPr>
+          </w:p>
+          <w:p>
+            <w:pPr>
+              <w:rPr>
+                <w:rFonts w:hint="eastAsia"/>
+                <w:bCs/>
+                <w:color w:val="000000"/>
+                <w:szCs w:val="21"/>
+              </w:rPr>
+            </w:pPr>
+          </w:p>
+          <w:p>
+            <w:pPr>
+              <w:rPr>
+                <w:rFonts w:hint="eastAsia"/>
+                <w:bCs/>
+                <w:color w:val="000000"/>
+                <w:szCs w:val="21"/>
+              </w:rPr>
+            </w:pPr>
+          </w:p>
+          <w:p>
+            <w:pPr>
+              <w:rPr>
+                <w:rFonts w:hint="eastAsia"/>
+                <w:bCs/>
+                <w:color w:val="000000"/>
+                <w:szCs w:val="21"/>
+              </w:rPr>
+            </w:pPr>
+          </w:p>
+          <w:p>
+            <w:pPr>
+              <w:rPr>
+                <w:rFonts w:hint="eastAsia"/>
+                <w:bCs/>
+                <w:color w:val="000000"/>
+                <w:szCs w:val="21"/>
+              </w:rPr>
+            </w:pPr>
+          </w:p>
+          <w:p>
+            <w:pPr>
+              <w:rPr>
+                <w:rFonts w:hint="eastAsia"/>
+                <w:bCs/>
+                <w:color w:val="000000"/>
+                <w:szCs w:val="21"/>
+              </w:rPr>
+            </w:pPr>
+          </w:p>
+          <w:p>
+            <w:pPr>
+              <w:rPr>
+                <w:rFonts w:hint="eastAsia"/>
+                <w:bCs/>
+                <w:color w:val="000000"/>
+                <w:szCs w:val="21"/>
+              </w:rPr>
+            </w:pPr>
+          </w:p>
+          <w:p>
+            <w:pPr>
+              <w:rPr>
+                <w:rFonts w:hint="eastAsia"/>
+                <w:bCs/>
+                <w:color w:val="000000"/>
+                <w:szCs w:val="21"/>
+              </w:rPr>
+            </w:pPr>
+          </w:p>
+          <w:p>
+            <w:pPr>
+              <w:rPr>
+                <w:rFonts w:hint="eastAsia"/>
+                <w:bCs/>
+                <w:color w:val="000000"/>
+                <w:szCs w:val="21"/>
+              </w:rPr>
+            </w:pPr>
+          </w:p>
+          <w:p>
+            <w:pPr>
+              <w:rPr>
+                <w:rFonts w:hint="eastAsia"/>
+                <w:bCs/>
+                <w:color w:val="000000"/>
+                <w:szCs w:val="21"/>
+              </w:rPr>
+            </w:pPr>
+          </w:p>
+          <w:p>
+            <w:pPr>
+              <w:rPr>
+                <w:rFonts w:hint="eastAsia"/>
+                <w:bCs/>
+                <w:color w:val="000000"/>
+                <w:szCs w:val="21"/>
+              </w:rPr>
+            </w:pPr>
+          </w:p>
+          <w:p>
+            <w:pPr>
+              <w:rPr>
+                <w:rFonts w:hint="eastAsia"/>
+                <w:bCs/>
+                <w:color w:val="000000"/>
+                <w:szCs w:val="21"/>
+              </w:rPr>
+            </w:pPr>
+          </w:p>
+          <w:p>
+            <w:pPr>
+              <w:rPr>
+                <w:rFonts w:hint="eastAsia"/>
+                <w:bCs/>
+                <w:color w:val="000000"/>
+                <w:szCs w:val="21"/>
+              </w:rPr>
+            </w:pPr>
+          </w:p>
+          <w:p>
+            <w:pPr>
+              <w:rPr>
+                <w:rFonts w:hint="eastAsia"/>
                 <w:bCs/>
                 <w:color w:val="000000"/>
                 <w:szCs w:val="21"/>
@@ -3442,6 +3575,7 @@
           <w:p>
             <w:pPr>
               <w:rPr>
+                <w:rFonts w:hint="eastAsia"/>
                 <w:b/>
                 <w:bCs/>
                 <w:color w:val="000000"/>
@@ -3463,6 +3597,7 @@
           <w:p>
             <w:pPr>
               <w:rPr>
+                <w:rFonts w:hint="eastAsia"/>
                 <w:b/>
                 <w:bCs/>
                 <w:color w:val="000000"/>
@@ -3526,6 +3661,7 @@
               <w:spacing w:line="300" w:lineRule="auto"/>
               <w:ind w:firstLineChars="180" w:firstLine="432"/>
               <w:rPr>
+                <w:rFonts w:hint="eastAsia"/>
                 <w:szCs w:val="21"/>
               </w:rPr>
             </w:pPr>
@@ -3544,6 +3680,7 @@
               </w:tabs>
               <w:ind w:firstLineChars="200" w:firstLine="480"/>
               <w:rPr>
+                <w:rFonts w:hint="eastAsia"/>
                 <w:szCs w:val="21"/>
               </w:rPr>
             </w:pPr>
@@ -3556,6 +3693,7 @@
               </w:tabs>
               <w:ind w:firstLineChars="200" w:firstLine="480"/>
               <w:rPr>
+                <w:rFonts w:hint="eastAsia"/>
                 <w:szCs w:val="21"/>
               </w:rPr>
             </w:pPr>
@@ -3567,6 +3705,7 @@
               </w:tabs>
               <w:ind w:firstLineChars="200" w:firstLine="480"/>
               <w:rPr>
+                <w:rFonts w:hint="eastAsia"/>
                 <w:szCs w:val="21"/>
               </w:rPr>
             </w:pPr>
@@ -3578,6 +3717,7 @@
               </w:tabs>
               <w:ind w:firstLineChars="200" w:firstLine="480"/>
               <w:rPr>
+                <w:rFonts w:hint="eastAsia"/>
                 <w:szCs w:val="21"/>
               </w:rPr>
             </w:pPr>
@@ -3589,6 +3729,7 @@
               </w:tabs>
               <w:ind w:firstLineChars="200" w:firstLine="480"/>
               <w:rPr>
+                <w:rFonts w:hint="eastAsia"/>
                 <w:szCs w:val="21"/>
               </w:rPr>
             </w:pPr>
@@ -3600,6 +3741,7 @@
               </w:tabs>
               <w:ind w:firstLineChars="200" w:firstLine="480"/>
               <w:rPr>
+                <w:rFonts w:hint="eastAsia"/>
                 <w:szCs w:val="21"/>
               </w:rPr>
             </w:pPr>
@@ -3611,6 +3753,7 @@
               </w:tabs>
               <w:ind w:firstLineChars="200" w:firstLine="480"/>
               <w:rPr>
+                <w:rFonts w:hint="eastAsia"/>
                 <w:szCs w:val="21"/>
               </w:rPr>
             </w:pPr>
@@ -3622,6 +3765,7 @@
               </w:tabs>
               <w:ind w:firstLineChars="200" w:firstLine="480"/>
               <w:rPr>
+                <w:rFonts w:hint="eastAsia"/>
                 <w:szCs w:val="21"/>
               </w:rPr>
             </w:pPr>
@@ -3633,6 +3777,7 @@
               </w:tabs>
               <w:ind w:firstLineChars="200" w:firstLine="480"/>
               <w:rPr>
+                <w:rFonts w:hint="eastAsia"/>
                 <w:szCs w:val="21"/>
               </w:rPr>
             </w:pPr>
@@ -3646,6 +3791,7 @@
               <w:spacing w:line="300" w:lineRule="auto"/>
               <w:ind w:firstLineChars="180" w:firstLine="432"/>
               <w:rPr>
+                <w:rFonts w:hint="eastAsia"/>
                 <w:szCs w:val="21"/>
               </w:rPr>
             </w:pPr>
@@ -3665,6 +3811,7 @@
               </w:tabs>
               <w:ind w:firstLineChars="180" w:firstLine="432"/>
               <w:rPr>
+                <w:rFonts w:hint="eastAsia"/>
                 <w:szCs w:val="21"/>
               </w:rPr>
             </w:pPr>
@@ -3677,6 +3824,7 @@
               </w:tabs>
               <w:ind w:firstLineChars="180" w:firstLine="432"/>
               <w:rPr>
+                <w:rFonts w:hint="eastAsia"/>
                 <w:szCs w:val="21"/>
               </w:rPr>
             </w:pPr>
@@ -3688,6 +3836,7 @@
               </w:tabs>
               <w:ind w:firstLineChars="180" w:firstLine="432"/>
               <w:rPr>
+                <w:rFonts w:hint="eastAsia"/>
                 <w:szCs w:val="21"/>
               </w:rPr>
             </w:pPr>
@@ -3699,6 +3848,7 @@
               </w:tabs>
               <w:ind w:firstLineChars="180" w:firstLine="432"/>
               <w:rPr>
+                <w:rFonts w:hint="eastAsia"/>
                 <w:szCs w:val="21"/>
               </w:rPr>
             </w:pPr>
@@ -3710,6 +3860,7 @@
               </w:tabs>
               <w:ind w:firstLineChars="180" w:firstLine="432"/>
               <w:rPr>
+                <w:rFonts w:hint="eastAsia"/>
                 <w:szCs w:val="21"/>
               </w:rPr>
             </w:pPr>
@@ -3721,6 +3872,7 @@
               </w:tabs>
               <w:ind w:firstLineChars="180" w:firstLine="432"/>
               <w:rPr>
+                <w:rFonts w:hint="eastAsia"/>
                 <w:szCs w:val="21"/>
               </w:rPr>
             </w:pPr>
@@ -3732,6 +3884,7 @@
               </w:tabs>
               <w:ind w:firstLineChars="180" w:firstLine="432"/>
               <w:rPr>
+                <w:rFonts w:hint="eastAsia"/>
                 <w:szCs w:val="21"/>
               </w:rPr>
             </w:pPr>
@@ -3743,6 +3896,7 @@
               </w:tabs>
               <w:ind w:firstLineChars="180" w:firstLine="432"/>
               <w:rPr>
+                <w:rFonts w:hint="eastAsia"/>
                 <w:szCs w:val="21"/>
               </w:rPr>
             </w:pPr>
@@ -3756,6 +3910,7 @@
               <w:spacing w:line="300" w:lineRule="auto"/>
               <w:ind w:firstLineChars="180" w:firstLine="432"/>
               <w:rPr>
+                <w:rFonts w:hint="eastAsia"/>
                 <w:color w:val="000000"/>
                 <w:szCs w:val="21"/>
               </w:rPr>
@@ -3776,6 +3931,7 @@
               </w:tabs>
               <w:ind w:firstLineChars="180" w:firstLine="432"/>
               <w:rPr>
+                <w:rFonts w:hint="eastAsia"/>
                 <w:color w:val="000000"/>
                 <w:szCs w:val="21"/>
               </w:rPr>
@@ -3789,6 +3945,7 @@
               </w:tabs>
               <w:ind w:firstLineChars="180" w:firstLine="432"/>
               <w:rPr>
+                <w:rFonts w:hint="eastAsia"/>
                 <w:color w:val="000000"/>
                 <w:szCs w:val="21"/>
               </w:rPr>
@@ -3801,6 +3958,7 @@
               </w:tabs>
               <w:ind w:firstLineChars="180" w:firstLine="432"/>
               <w:rPr>
+                <w:rFonts w:hint="eastAsia"/>
                 <w:color w:val="000000"/>
                 <w:szCs w:val="21"/>
               </w:rPr>
@@ -3813,6 +3971,7 @@
               </w:tabs>
               <w:ind w:firstLineChars="180" w:firstLine="432"/>
               <w:rPr>
+                <w:rFonts w:hint="eastAsia"/>
                 <w:color w:val="000000"/>
                 <w:szCs w:val="21"/>
               </w:rPr>
@@ -3825,6 +3984,7 @@
               </w:tabs>
               <w:ind w:firstLineChars="180" w:firstLine="432"/>
               <w:rPr>
+                <w:rFonts w:hint="eastAsia"/>
                 <w:color w:val="000000"/>
                 <w:szCs w:val="21"/>
               </w:rPr>
@@ -3839,6 +3999,7 @@
               <w:spacing w:line="300" w:lineRule="auto"/>
               <w:ind w:firstLineChars="180" w:firstLine="432"/>
               <w:rPr>
+                <w:rFonts w:hint="eastAsia"/>
                 <w:color w:val="000000"/>
               </w:rPr>
             </w:pPr>
@@ -3853,7 +4014,13 @@
         </w:tc>
       </w:tr>
     </w:tbl>
-    <w:p/>
+    <w:p>
+      <w:pPr>
+        <w:rPr>
+          <w:rFonts w:hint="eastAsia"/>
+        </w:rPr>
+      </w:pPr>
+    </w:p>
     <w:tbl>
       <w:tblPr>
         <w:tblW w:w="8981" w:type="dxa"/>
@@ -3900,6 +4067,7 @@
               </w:numPr>
               <w:spacing w:line="300" w:lineRule="auto"/>
               <w:rPr>
+                <w:rFonts w:hint="eastAsia"/>
                 <w:b/>
                 <w:bCs/>
                 <w:color w:val="000000"/>
@@ -3916,6 +4084,7 @@
                 <w:sz w:val="28"/>
                 <w:szCs w:val="51"/>
               </w:rPr>
+              <w:lastRenderedPageBreak/>
               <w:t>支撑毕业要求指标点</w:t>
             </w:r>
           </w:p>
@@ -4202,7 +4371,6 @@
                 <w:sz w:val="21"/>
                 <w:szCs w:val="21"/>
               </w:rPr>
-              <w:lastRenderedPageBreak/>
               <w:t>（三）能力教学目标</w:t>
             </w:r>
           </w:p>
@@ -4413,6 +4581,7 @@
           <w:p>
             <w:pPr>
               <w:rPr>
+                <w:rFonts w:hint="eastAsia"/>
                 <w:b/>
                 <w:bCs/>
                 <w:color w:val="000000"/>
@@ -4427,7 +4596,6 @@
                 <w:sz w:val="28"/>
                 <w:szCs w:val="51"/>
               </w:rPr>
-              <w:lastRenderedPageBreak/>
               <w:t>六、指导教师评语</w:t>
             </w:r>
           </w:p>
@@ -4449,6 +4617,7 @@
             <w:pPr>
               <w:jc w:val="center"/>
               <w:rPr>
+                <w:rFonts w:hint="eastAsia"/>
                 <w:b/>
                 <w:bCs/>
                 <w:szCs w:val="21"/>
@@ -4468,16 +4637,18 @@
             <w:pPr>
               <w:jc w:val="center"/>
               <w:rPr>
-                <w:b/>
-                <w:bCs/>
-                <w:szCs w:val="21"/>
-              </w:rPr>
-            </w:pPr>
-          </w:p>
-          <w:p>
-            <w:pPr>
-              <w:jc w:val="center"/>
-              <w:rPr>
+                <w:rFonts w:hint="eastAsia"/>
+                <w:b/>
+                <w:bCs/>
+                <w:szCs w:val="21"/>
+              </w:rPr>
+            </w:pPr>
+          </w:p>
+          <w:p>
+            <w:pPr>
+              <w:jc w:val="center"/>
+              <w:rPr>
+                <w:rFonts w:hint="eastAsia"/>
                 <w:b/>
                 <w:bCs/>
                 <w:szCs w:val="21"/>
@@ -4497,16 +4668,18 @@
             <w:pPr>
               <w:jc w:val="center"/>
               <w:rPr>
-                <w:b/>
-                <w:bCs/>
-                <w:szCs w:val="21"/>
-              </w:rPr>
-            </w:pPr>
-          </w:p>
-          <w:p>
-            <w:pPr>
-              <w:jc w:val="center"/>
-              <w:rPr>
+                <w:rFonts w:hint="eastAsia"/>
+                <w:b/>
+                <w:bCs/>
+                <w:szCs w:val="21"/>
+              </w:rPr>
+            </w:pPr>
+          </w:p>
+          <w:p>
+            <w:pPr>
+              <w:jc w:val="center"/>
+              <w:rPr>
+                <w:rFonts w:hint="eastAsia"/>
                 <w:b/>
                 <w:bCs/>
                 <w:szCs w:val="21"/>
@@ -4526,16 +4699,18 @@
             <w:pPr>
               <w:jc w:val="center"/>
               <w:rPr>
-                <w:b/>
-                <w:bCs/>
-                <w:szCs w:val="21"/>
-              </w:rPr>
-            </w:pPr>
-          </w:p>
-          <w:p>
-            <w:pPr>
-              <w:jc w:val="center"/>
-              <w:rPr>
+                <w:rFonts w:hint="eastAsia"/>
+                <w:b/>
+                <w:bCs/>
+                <w:szCs w:val="21"/>
+              </w:rPr>
+            </w:pPr>
+          </w:p>
+          <w:p>
+            <w:pPr>
+              <w:jc w:val="center"/>
+              <w:rPr>
+                <w:rFonts w:hint="eastAsia"/>
                 <w:b/>
                 <w:bCs/>
                 <w:szCs w:val="21"/>
@@ -4562,6 +4737,7 @@
               <w:spacing w:line="300" w:lineRule="auto"/>
               <w:jc w:val="center"/>
               <w:rPr>
+                <w:rFonts w:hint="eastAsia"/>
                 <w:b/>
                 <w:bCs/>
                 <w:szCs w:val="21"/>
@@ -4589,6 +4765,7 @@
               <w:spacing w:line="300" w:lineRule="auto"/>
               <w:jc w:val="center"/>
               <w:rPr>
+                <w:rFonts w:hint="eastAsia"/>
                 <w:b/>
                 <w:bCs/>
                 <w:szCs w:val="21"/>
@@ -4616,6 +4793,7 @@
               <w:spacing w:line="300" w:lineRule="auto"/>
               <w:jc w:val="center"/>
               <w:rPr>
+                <w:rFonts w:hint="eastAsia"/>
                 <w:b/>
                 <w:bCs/>
                 <w:szCs w:val="21"/>
@@ -4643,6 +4821,7 @@
               <w:spacing w:line="300" w:lineRule="auto"/>
               <w:jc w:val="center"/>
               <w:rPr>
+                <w:rFonts w:hint="eastAsia"/>
                 <w:b/>
                 <w:bCs/>
                 <w:szCs w:val="21"/>
@@ -4670,6 +4849,7 @@
               <w:spacing w:line="300" w:lineRule="auto"/>
               <w:jc w:val="center"/>
               <w:rPr>
+                <w:rFonts w:hint="eastAsia"/>
                 <w:b/>
                 <w:bCs/>
                 <w:szCs w:val="21"/>
@@ -4696,6 +4876,7 @@
               <w:spacing w:line="300" w:lineRule="auto"/>
               <w:jc w:val="center"/>
               <w:rPr>
+                <w:rFonts w:hint="eastAsia"/>
                 <w:b/>
                 <w:bCs/>
                 <w:szCs w:val="21"/>
@@ -4729,6 +4910,7 @@
             <w:pPr>
               <w:ind w:left="113" w:right="113"/>
               <w:rPr>
+                <w:rFonts w:hint="eastAsia"/>
                 <w:b/>
                 <w:bCs/>
                 <w:szCs w:val="21"/>
@@ -4746,6 +4928,7 @@
               <w:spacing w:line="300" w:lineRule="auto"/>
               <w:jc w:val="center"/>
               <w:rPr>
+                <w:rFonts w:hint="eastAsia"/>
                 <w:b/>
                 <w:bCs/>
                 <w:szCs w:val="21"/>
@@ -4791,6 +4974,7 @@
               <w:spacing w:line="300" w:lineRule="auto"/>
               <w:jc w:val="center"/>
               <w:rPr>
+                <w:rFonts w:hint="eastAsia"/>
                 <w:b/>
                 <w:bCs/>
                 <w:szCs w:val="21"/>
@@ -4809,6 +4993,7 @@
               <w:spacing w:line="300" w:lineRule="auto"/>
               <w:jc w:val="center"/>
               <w:rPr>
+                <w:rFonts w:hint="eastAsia"/>
                 <w:b/>
                 <w:bCs/>
                 <w:szCs w:val="21"/>
@@ -4827,6 +5012,7 @@
               <w:spacing w:line="300" w:lineRule="auto"/>
               <w:jc w:val="center"/>
               <w:rPr>
+                <w:rFonts w:hint="eastAsia"/>
                 <w:b/>
                 <w:bCs/>
                 <w:szCs w:val="21"/>
@@ -4845,6 +5031,7 @@
               <w:spacing w:line="300" w:lineRule="auto"/>
               <w:jc w:val="center"/>
               <w:rPr>
+                <w:rFonts w:hint="eastAsia"/>
                 <w:b/>
                 <w:bCs/>
                 <w:szCs w:val="21"/>
@@ -4862,6 +5049,7 @@
               <w:spacing w:line="300" w:lineRule="auto"/>
               <w:jc w:val="center"/>
               <w:rPr>
+                <w:rFonts w:hint="eastAsia"/>
                 <w:b/>
                 <w:bCs/>
                 <w:szCs w:val="21"/>
@@ -4884,6 +5072,7 @@
           <w:p>
             <w:pPr>
               <w:rPr>
+                <w:rFonts w:hint="eastAsia"/>
                 <w:b/>
                 <w:bCs/>
                 <w:szCs w:val="21"/>
@@ -4901,6 +5090,7 @@
               <w:spacing w:line="300" w:lineRule="auto"/>
               <w:jc w:val="center"/>
               <w:rPr>
+                <w:rFonts w:hint="eastAsia"/>
                 <w:b/>
                 <w:bCs/>
                 <w:szCs w:val="21"/>
@@ -4928,6 +5118,7 @@
               <w:spacing w:line="300" w:lineRule="auto"/>
               <w:jc w:val="center"/>
               <w:rPr>
+                <w:rFonts w:hint="eastAsia"/>
                 <w:b/>
                 <w:bCs/>
                 <w:szCs w:val="21"/>
@@ -4946,6 +5137,7 @@
               <w:spacing w:line="300" w:lineRule="auto"/>
               <w:jc w:val="center"/>
               <w:rPr>
+                <w:rFonts w:hint="eastAsia"/>
                 <w:b/>
                 <w:bCs/>
                 <w:szCs w:val="21"/>
@@ -4964,6 +5156,7 @@
               <w:spacing w:line="300" w:lineRule="auto"/>
               <w:jc w:val="center"/>
               <w:rPr>
+                <w:rFonts w:hint="eastAsia"/>
                 <w:b/>
                 <w:bCs/>
                 <w:szCs w:val="21"/>
@@ -4982,6 +5175,7 @@
               <w:spacing w:line="300" w:lineRule="auto"/>
               <w:jc w:val="center"/>
               <w:rPr>
+                <w:rFonts w:hint="eastAsia"/>
                 <w:b/>
                 <w:bCs/>
                 <w:szCs w:val="21"/>
@@ -4999,6 +5193,7 @@
               <w:spacing w:line="300" w:lineRule="auto"/>
               <w:jc w:val="center"/>
               <w:rPr>
+                <w:rFonts w:hint="eastAsia"/>
                 <w:b/>
                 <w:bCs/>
                 <w:szCs w:val="21"/>
@@ -5021,6 +5216,7 @@
           <w:p>
             <w:pPr>
               <w:rPr>
+                <w:rFonts w:hint="eastAsia"/>
                 <w:b/>
                 <w:bCs/>
                 <w:szCs w:val="21"/>
@@ -5038,6 +5234,7 @@
               <w:spacing w:line="300" w:lineRule="auto"/>
               <w:jc w:val="center"/>
               <w:rPr>
+                <w:rFonts w:hint="eastAsia"/>
                 <w:b/>
                 <w:bCs/>
                 <w:szCs w:val="21"/>
@@ -5065,6 +5262,7 @@
               <w:spacing w:line="300" w:lineRule="auto"/>
               <w:jc w:val="center"/>
               <w:rPr>
+                <w:rFonts w:hint="eastAsia"/>
                 <w:b/>
                 <w:bCs/>
                 <w:szCs w:val="21"/>
@@ -5083,6 +5281,7 @@
               <w:spacing w:line="300" w:lineRule="auto"/>
               <w:jc w:val="center"/>
               <w:rPr>
+                <w:rFonts w:hint="eastAsia"/>
                 <w:b/>
                 <w:bCs/>
                 <w:szCs w:val="21"/>
@@ -5101,6 +5300,7 @@
               <w:spacing w:line="300" w:lineRule="auto"/>
               <w:jc w:val="center"/>
               <w:rPr>
+                <w:rFonts w:hint="eastAsia"/>
                 <w:b/>
                 <w:bCs/>
                 <w:szCs w:val="21"/>
@@ -5119,6 +5319,7 @@
               <w:spacing w:line="300" w:lineRule="auto"/>
               <w:jc w:val="center"/>
               <w:rPr>
+                <w:rFonts w:hint="eastAsia"/>
                 <w:b/>
                 <w:bCs/>
                 <w:szCs w:val="21"/>
@@ -5136,6 +5337,7 @@
               <w:spacing w:line="300" w:lineRule="auto"/>
               <w:jc w:val="center"/>
               <w:rPr>
+                <w:rFonts w:hint="eastAsia"/>
                 <w:b/>
                 <w:bCs/>
                 <w:szCs w:val="21"/>
@@ -5158,6 +5360,7 @@
           <w:p>
             <w:pPr>
               <w:rPr>
+                <w:rFonts w:hint="eastAsia"/>
                 <w:b/>
                 <w:bCs/>
                 <w:szCs w:val="21"/>
@@ -5175,6 +5378,7 @@
               <w:spacing w:line="300" w:lineRule="auto"/>
               <w:jc w:val="center"/>
               <w:rPr>
+                <w:rFonts w:hint="eastAsia"/>
                 <w:b/>
                 <w:bCs/>
                 <w:szCs w:val="21"/>
@@ -5202,6 +5406,7 @@
               <w:spacing w:line="300" w:lineRule="auto"/>
               <w:jc w:val="center"/>
               <w:rPr>
+                <w:rFonts w:hint="eastAsia"/>
                 <w:b/>
                 <w:bCs/>
                 <w:szCs w:val="21"/>
@@ -5220,6 +5425,7 @@
               <w:spacing w:line="300" w:lineRule="auto"/>
               <w:jc w:val="center"/>
               <w:rPr>
+                <w:rFonts w:hint="eastAsia"/>
                 <w:b/>
                 <w:bCs/>
                 <w:szCs w:val="21"/>
@@ -5238,6 +5444,7 @@
               <w:spacing w:line="300" w:lineRule="auto"/>
               <w:jc w:val="center"/>
               <w:rPr>
+                <w:rFonts w:hint="eastAsia"/>
                 <w:b/>
                 <w:bCs/>
                 <w:szCs w:val="21"/>
@@ -5256,6 +5463,7 @@
               <w:spacing w:line="300" w:lineRule="auto"/>
               <w:jc w:val="center"/>
               <w:rPr>
+                <w:rFonts w:hint="eastAsia"/>
                 <w:b/>
                 <w:bCs/>
                 <w:szCs w:val="21"/>
@@ -5273,6 +5481,7 @@
               <w:spacing w:line="300" w:lineRule="auto"/>
               <w:jc w:val="center"/>
               <w:rPr>
+                <w:rFonts w:hint="eastAsia"/>
                 <w:b/>
                 <w:bCs/>
                 <w:szCs w:val="21"/>
@@ -5295,6 +5504,7 @@
           <w:p>
             <w:pPr>
               <w:rPr>
+                <w:rFonts w:hint="eastAsia"/>
                 <w:b/>
                 <w:bCs/>
                 <w:szCs w:val="21"/>
@@ -5312,6 +5522,7 @@
               <w:spacing w:line="300" w:lineRule="auto"/>
               <w:jc w:val="center"/>
               <w:rPr>
+                <w:rFonts w:hint="eastAsia"/>
                 <w:b/>
                 <w:bCs/>
                 <w:szCs w:val="21"/>
@@ -5339,6 +5550,7 @@
               <w:spacing w:line="300" w:lineRule="auto"/>
               <w:jc w:val="center"/>
               <w:rPr>
+                <w:rFonts w:hint="eastAsia"/>
                 <w:b/>
                 <w:bCs/>
                 <w:szCs w:val="21"/>
@@ -5357,6 +5569,7 @@
               <w:spacing w:line="300" w:lineRule="auto"/>
               <w:jc w:val="center"/>
               <w:rPr>
+                <w:rFonts w:hint="eastAsia"/>
                 <w:b/>
                 <w:bCs/>
                 <w:szCs w:val="21"/>
@@ -5375,6 +5588,7 @@
               <w:spacing w:line="300" w:lineRule="auto"/>
               <w:jc w:val="center"/>
               <w:rPr>
+                <w:rFonts w:hint="eastAsia"/>
                 <w:b/>
                 <w:bCs/>
                 <w:szCs w:val="21"/>
@@ -5393,6 +5607,7 @@
               <w:spacing w:line="300" w:lineRule="auto"/>
               <w:jc w:val="center"/>
               <w:rPr>
+                <w:rFonts w:hint="eastAsia"/>
                 <w:b/>
                 <w:bCs/>
                 <w:szCs w:val="21"/>
@@ -5410,6 +5625,7 @@
               <w:spacing w:line="300" w:lineRule="auto"/>
               <w:jc w:val="center"/>
               <w:rPr>
+                <w:rFonts w:hint="eastAsia"/>
                 <w:b/>
                 <w:bCs/>
                 <w:szCs w:val="21"/>
@@ -5432,6 +5648,7 @@
           <w:p>
             <w:pPr>
               <w:rPr>
+                <w:rFonts w:hint="eastAsia"/>
                 <w:b/>
                 <w:bCs/>
                 <w:szCs w:val="21"/>
@@ -5449,6 +5666,7 @@
               <w:spacing w:line="300" w:lineRule="auto"/>
               <w:jc w:val="center"/>
               <w:rPr>
+                <w:rFonts w:hint="eastAsia"/>
                 <w:b/>
                 <w:bCs/>
                 <w:szCs w:val="21"/>
@@ -5476,6 +5694,7 @@
               <w:spacing w:line="300" w:lineRule="auto"/>
               <w:jc w:val="center"/>
               <w:rPr>
+                <w:rFonts w:hint="eastAsia"/>
                 <w:b/>
                 <w:bCs/>
                 <w:szCs w:val="21"/>
@@ -5494,6 +5713,7 @@
               <w:spacing w:line="300" w:lineRule="auto"/>
               <w:jc w:val="center"/>
               <w:rPr>
+                <w:rFonts w:hint="eastAsia"/>
                 <w:b/>
                 <w:bCs/>
                 <w:szCs w:val="21"/>
@@ -5512,6 +5732,7 @@
               <w:spacing w:line="300" w:lineRule="auto"/>
               <w:jc w:val="center"/>
               <w:rPr>
+                <w:rFonts w:hint="eastAsia"/>
                 <w:b/>
                 <w:bCs/>
                 <w:szCs w:val="21"/>
@@ -5530,6 +5751,7 @@
               <w:spacing w:line="300" w:lineRule="auto"/>
               <w:jc w:val="center"/>
               <w:rPr>
+                <w:rFonts w:hint="eastAsia"/>
                 <w:b/>
                 <w:bCs/>
                 <w:szCs w:val="21"/>
@@ -5547,6 +5769,7 @@
               <w:spacing w:line="300" w:lineRule="auto"/>
               <w:jc w:val="center"/>
               <w:rPr>
+                <w:rFonts w:hint="eastAsia"/>
                 <w:b/>
                 <w:bCs/>
                 <w:szCs w:val="21"/>
@@ -5569,6 +5792,7 @@
           <w:p>
             <w:pPr>
               <w:rPr>
+                <w:rFonts w:hint="eastAsia"/>
                 <w:b/>
                 <w:bCs/>
                 <w:szCs w:val="21"/>
@@ -5586,6 +5810,7 @@
               <w:spacing w:line="300" w:lineRule="auto"/>
               <w:jc w:val="center"/>
               <w:rPr>
+                <w:rFonts w:hint="eastAsia"/>
                 <w:b/>
                 <w:bCs/>
                 <w:szCs w:val="21"/>
@@ -5613,6 +5838,7 @@
               <w:spacing w:line="300" w:lineRule="auto"/>
               <w:jc w:val="center"/>
               <w:rPr>
+                <w:rFonts w:hint="eastAsia"/>
                 <w:b/>
                 <w:bCs/>
                 <w:szCs w:val="21"/>
@@ -5631,6 +5857,7 @@
               <w:spacing w:line="300" w:lineRule="auto"/>
               <w:jc w:val="center"/>
               <w:rPr>
+                <w:rFonts w:hint="eastAsia"/>
                 <w:b/>
                 <w:bCs/>
                 <w:szCs w:val="21"/>
@@ -5649,6 +5876,7 @@
               <w:spacing w:line="300" w:lineRule="auto"/>
               <w:jc w:val="center"/>
               <w:rPr>
+                <w:rFonts w:hint="eastAsia"/>
                 <w:b/>
                 <w:bCs/>
                 <w:szCs w:val="21"/>
@@ -5667,6 +5895,7 @@
               <w:spacing w:line="300" w:lineRule="auto"/>
               <w:jc w:val="center"/>
               <w:rPr>
+                <w:rFonts w:hint="eastAsia"/>
                 <w:b/>
                 <w:bCs/>
                 <w:szCs w:val="21"/>
@@ -5684,6 +5913,7 @@
               <w:spacing w:line="300" w:lineRule="auto"/>
               <w:jc w:val="center"/>
               <w:rPr>
+                <w:rFonts w:hint="eastAsia"/>
                 <w:b/>
                 <w:bCs/>
                 <w:szCs w:val="21"/>
@@ -5706,6 +5936,7 @@
           <w:p>
             <w:pPr>
               <w:rPr>
+                <w:rFonts w:hint="eastAsia"/>
                 <w:b/>
                 <w:bCs/>
                 <w:szCs w:val="21"/>
@@ -5723,6 +5954,7 @@
               <w:spacing w:line="300" w:lineRule="auto"/>
               <w:jc w:val="center"/>
               <w:rPr>
+                <w:rFonts w:hint="eastAsia"/>
                 <w:b/>
                 <w:bCs/>
                 <w:szCs w:val="21"/>
@@ -5750,6 +5982,7 @@
               <w:spacing w:line="300" w:lineRule="auto"/>
               <w:jc w:val="center"/>
               <w:rPr>
+                <w:rFonts w:hint="eastAsia"/>
                 <w:b/>
                 <w:bCs/>
                 <w:szCs w:val="21"/>
@@ -5768,6 +6001,7 @@
               <w:spacing w:line="300" w:lineRule="auto"/>
               <w:jc w:val="center"/>
               <w:rPr>
+                <w:rFonts w:hint="eastAsia"/>
                 <w:b/>
                 <w:bCs/>
                 <w:szCs w:val="21"/>
@@ -5786,6 +6020,7 @@
               <w:spacing w:line="300" w:lineRule="auto"/>
               <w:jc w:val="center"/>
               <w:rPr>
+                <w:rFonts w:hint="eastAsia"/>
                 <w:b/>
                 <w:bCs/>
                 <w:szCs w:val="21"/>
@@ -5804,6 +6039,7 @@
               <w:spacing w:line="300" w:lineRule="auto"/>
               <w:jc w:val="center"/>
               <w:rPr>
+                <w:rFonts w:hint="eastAsia"/>
                 <w:b/>
                 <w:bCs/>
                 <w:szCs w:val="21"/>
@@ -5821,6 +6057,7 @@
               <w:spacing w:line="300" w:lineRule="auto"/>
               <w:jc w:val="center"/>
               <w:rPr>
+                <w:rFonts w:hint="eastAsia"/>
                 <w:b/>
                 <w:bCs/>
                 <w:szCs w:val="21"/>
@@ -5843,6 +6080,7 @@
           <w:p>
             <w:pPr>
               <w:rPr>
+                <w:rFonts w:hint="eastAsia"/>
                 <w:b/>
                 <w:bCs/>
                 <w:szCs w:val="21"/>
@@ -5860,6 +6098,7 @@
               <w:spacing w:line="300" w:lineRule="auto"/>
               <w:jc w:val="center"/>
               <w:rPr>
+                <w:rFonts w:hint="eastAsia"/>
                 <w:b/>
                 <w:bCs/>
                 <w:szCs w:val="21"/>
@@ -5887,6 +6126,7 @@
               <w:spacing w:line="300" w:lineRule="auto"/>
               <w:jc w:val="center"/>
               <w:rPr>
+                <w:rFonts w:hint="eastAsia"/>
                 <w:b/>
                 <w:bCs/>
                 <w:szCs w:val="21"/>
@@ -5905,6 +6145,7 @@
               <w:spacing w:line="300" w:lineRule="auto"/>
               <w:jc w:val="center"/>
               <w:rPr>
+                <w:rFonts w:hint="eastAsia"/>
                 <w:b/>
                 <w:bCs/>
                 <w:szCs w:val="21"/>
@@ -5923,6 +6164,7 @@
               <w:spacing w:line="300" w:lineRule="auto"/>
               <w:jc w:val="center"/>
               <w:rPr>
+                <w:rFonts w:hint="eastAsia"/>
                 <w:b/>
                 <w:bCs/>
                 <w:szCs w:val="21"/>
@@ -5941,6 +6183,7 @@
               <w:spacing w:line="300" w:lineRule="auto"/>
               <w:jc w:val="center"/>
               <w:rPr>
+                <w:rFonts w:hint="eastAsia"/>
                 <w:b/>
                 <w:bCs/>
                 <w:szCs w:val="21"/>
@@ -5958,6 +6201,7 @@
               <w:spacing w:line="300" w:lineRule="auto"/>
               <w:jc w:val="center"/>
               <w:rPr>
+                <w:rFonts w:hint="eastAsia"/>
                 <w:b/>
                 <w:bCs/>
                 <w:szCs w:val="21"/>
@@ -5980,6 +6224,7 @@
           <w:p>
             <w:pPr>
               <w:rPr>
+                <w:rFonts w:hint="eastAsia"/>
                 <w:b/>
                 <w:bCs/>
                 <w:szCs w:val="21"/>
@@ -5997,6 +6242,7 @@
               <w:spacing w:line="300" w:lineRule="auto"/>
               <w:jc w:val="center"/>
               <w:rPr>
+                <w:rFonts w:hint="eastAsia"/>
                 <w:b/>
                 <w:bCs/>
                 <w:szCs w:val="21"/>
@@ -6024,6 +6270,7 @@
               <w:spacing w:line="300" w:lineRule="auto"/>
               <w:jc w:val="center"/>
               <w:rPr>
+                <w:rFonts w:hint="eastAsia"/>
                 <w:b/>
                 <w:bCs/>
                 <w:szCs w:val="21"/>
@@ -6042,6 +6289,7 @@
               <w:spacing w:line="300" w:lineRule="auto"/>
               <w:jc w:val="center"/>
               <w:rPr>
+                <w:rFonts w:hint="eastAsia"/>
                 <w:b/>
                 <w:bCs/>
                 <w:szCs w:val="21"/>
@@ -6060,6 +6308,7 @@
               <w:spacing w:line="300" w:lineRule="auto"/>
               <w:jc w:val="center"/>
               <w:rPr>
+                <w:rFonts w:hint="eastAsia"/>
                 <w:b/>
                 <w:bCs/>
                 <w:szCs w:val="21"/>
@@ -6078,6 +6327,7 @@
               <w:spacing w:line="300" w:lineRule="auto"/>
               <w:jc w:val="center"/>
               <w:rPr>
+                <w:rFonts w:hint="eastAsia"/>
                 <w:b/>
                 <w:bCs/>
                 <w:szCs w:val="21"/>
@@ -6095,6 +6345,7 @@
               <w:spacing w:line="300" w:lineRule="auto"/>
               <w:jc w:val="center"/>
               <w:rPr>
+                <w:rFonts w:hint="eastAsia"/>
                 <w:b/>
                 <w:bCs/>
                 <w:szCs w:val="21"/>
@@ -6117,6 +6368,7 @@
           <w:p>
             <w:pPr>
               <w:rPr>
+                <w:rFonts w:hint="eastAsia"/>
                 <w:b/>
                 <w:bCs/>
                 <w:szCs w:val="21"/>
@@ -6134,6 +6386,7 @@
               <w:spacing w:line="300" w:lineRule="auto"/>
               <w:jc w:val="center"/>
               <w:rPr>
+                <w:rFonts w:hint="eastAsia"/>
                 <w:b/>
                 <w:bCs/>
                 <w:szCs w:val="21"/>
@@ -6161,6 +6414,7 @@
               <w:spacing w:line="300" w:lineRule="auto"/>
               <w:jc w:val="center"/>
               <w:rPr>
+                <w:rFonts w:hint="eastAsia"/>
                 <w:b/>
                 <w:bCs/>
                 <w:szCs w:val="21"/>
@@ -6179,6 +6433,7 @@
               <w:spacing w:line="300" w:lineRule="auto"/>
               <w:jc w:val="center"/>
               <w:rPr>
+                <w:rFonts w:hint="eastAsia"/>
                 <w:b/>
                 <w:bCs/>
                 <w:szCs w:val="21"/>
@@ -6197,6 +6452,7 @@
               <w:spacing w:line="300" w:lineRule="auto"/>
               <w:jc w:val="center"/>
               <w:rPr>
+                <w:rFonts w:hint="eastAsia"/>
                 <w:b/>
                 <w:bCs/>
                 <w:szCs w:val="21"/>
@@ -6215,6 +6471,7 @@
               <w:spacing w:line="300" w:lineRule="auto"/>
               <w:jc w:val="center"/>
               <w:rPr>
+                <w:rFonts w:hint="eastAsia"/>
                 <w:b/>
                 <w:bCs/>
                 <w:szCs w:val="21"/>
@@ -6232,6 +6489,7 @@
               <w:spacing w:line="300" w:lineRule="auto"/>
               <w:jc w:val="center"/>
               <w:rPr>
+                <w:rFonts w:hint="eastAsia"/>
                 <w:b/>
                 <w:bCs/>
                 <w:szCs w:val="21"/>
@@ -6254,6 +6512,7 @@
           <w:p>
             <w:pPr>
               <w:rPr>
+                <w:rFonts w:hint="eastAsia"/>
                 <w:b/>
                 <w:bCs/>
                 <w:szCs w:val="21"/>
@@ -6271,6 +6530,7 @@
               <w:spacing w:line="300" w:lineRule="auto"/>
               <w:jc w:val="center"/>
               <w:rPr>
+                <w:rFonts w:hint="eastAsia"/>
                 <w:b/>
                 <w:bCs/>
                 <w:szCs w:val="21"/>
@@ -6298,6 +6558,7 @@
               <w:spacing w:line="300" w:lineRule="auto"/>
               <w:jc w:val="center"/>
               <w:rPr>
+                <w:rFonts w:hint="eastAsia"/>
                 <w:b/>
                 <w:bCs/>
                 <w:szCs w:val="21"/>
@@ -6316,6 +6577,7 @@
               <w:spacing w:line="300" w:lineRule="auto"/>
               <w:jc w:val="center"/>
               <w:rPr>
+                <w:rFonts w:hint="eastAsia"/>
                 <w:b/>
                 <w:bCs/>
                 <w:szCs w:val="21"/>
@@ -6334,6 +6596,7 @@
               <w:spacing w:line="300" w:lineRule="auto"/>
               <w:jc w:val="center"/>
               <w:rPr>
+                <w:rFonts w:hint="eastAsia"/>
                 <w:b/>
                 <w:bCs/>
                 <w:szCs w:val="21"/>
@@ -6352,6 +6615,7 @@
               <w:spacing w:line="300" w:lineRule="auto"/>
               <w:jc w:val="center"/>
               <w:rPr>
+                <w:rFonts w:hint="eastAsia"/>
                 <w:b/>
                 <w:bCs/>
                 <w:szCs w:val="21"/>
@@ -6369,6 +6633,7 @@
               <w:spacing w:line="300" w:lineRule="auto"/>
               <w:jc w:val="center"/>
               <w:rPr>
+                <w:rFonts w:hint="eastAsia"/>
                 <w:b/>
                 <w:bCs/>
                 <w:szCs w:val="21"/>
@@ -6391,6 +6656,7 @@
           <w:p>
             <w:pPr>
               <w:rPr>
+                <w:rFonts w:hint="eastAsia"/>
                 <w:b/>
                 <w:bCs/>
                 <w:szCs w:val="21"/>
@@ -6408,6 +6674,7 @@
               <w:spacing w:line="300" w:lineRule="auto"/>
               <w:jc w:val="center"/>
               <w:rPr>
+                <w:rFonts w:hint="eastAsia"/>
                 <w:b/>
                 <w:bCs/>
                 <w:szCs w:val="21"/>
@@ -6435,6 +6702,7 @@
               <w:spacing w:line="300" w:lineRule="auto"/>
               <w:jc w:val="center"/>
               <w:rPr>
+                <w:rFonts w:hint="eastAsia"/>
                 <w:b/>
                 <w:bCs/>
                 <w:szCs w:val="21"/>
@@ -6456,6 +6724,7 @@
           <w:p>
             <w:pPr>
               <w:rPr>
+                <w:rFonts w:hint="eastAsia"/>
                 <w:b/>
                 <w:bCs/>
                 <w:szCs w:val="21"/>
@@ -6473,6 +6742,7 @@
               <w:spacing w:line="300" w:lineRule="auto"/>
               <w:jc w:val="center"/>
               <w:rPr>
+                <w:rFonts w:hint="eastAsia"/>
                 <w:b/>
                 <w:bCs/>
                 <w:szCs w:val="21"/>
@@ -6499,6 +6769,7 @@
               <w:spacing w:line="300" w:lineRule="auto"/>
               <w:jc w:val="center"/>
               <w:rPr>
+                <w:rFonts w:hint="eastAsia"/>
                 <w:b/>
                 <w:bCs/>
                 <w:szCs w:val="21"/>
@@ -6517,6 +6788,7 @@
               <w:spacing w:line="300" w:lineRule="auto"/>
               <w:jc w:val="center"/>
               <w:rPr>
+                <w:rFonts w:hint="eastAsia"/>
                 <w:b/>
                 <w:bCs/>
                 <w:szCs w:val="21"/>
@@ -6543,6 +6815,7 @@
               <w:spacing w:line="300" w:lineRule="auto"/>
               <w:jc w:val="center"/>
               <w:rPr>
+                <w:rFonts w:hint="eastAsia"/>
                 <w:b/>
                 <w:bCs/>
                 <w:szCs w:val="21"/>
@@ -6561,6 +6834,7 @@
               <w:spacing w:line="300" w:lineRule="auto"/>
               <w:jc w:val="center"/>
               <w:rPr>
+                <w:rFonts w:hint="eastAsia"/>
                 <w:b/>
                 <w:bCs/>
                 <w:szCs w:val="21"/>
@@ -6587,6 +6861,7 @@
               <w:spacing w:line="300" w:lineRule="auto"/>
               <w:jc w:val="center"/>
               <w:rPr>
+                <w:rFonts w:hint="eastAsia"/>
                 <w:b/>
                 <w:bCs/>
                 <w:szCs w:val="21"/>
@@ -6596,8 +6871,20 @@
         </w:tc>
       </w:tr>
     </w:tbl>
-    <w:p/>
-    <w:p/>
+    <w:p>
+      <w:pPr>
+        <w:rPr>
+          <w:rFonts w:hint="eastAsia"/>
+        </w:rPr>
+      </w:pPr>
+    </w:p>
+    <w:p>
+      <w:pPr>
+        <w:rPr>
+          <w:rFonts w:hint="eastAsia"/>
+        </w:rPr>
+      </w:pPr>
+    </w:p>
     <w:sectPr>
       <w:footerReference w:type="default" r:id="rId10"/>
       <w:type w:val="continuous"/>
@@ -6612,9 +6899,14 @@
 </file>
 
 <file path=word/endnotes.xml><?xml version="1.0" encoding="utf-8"?>
-<w:endnotes xmlns:wpc="http://schemas.microsoft.com/office/word/2010/wordprocessingCanvas" xmlns:cx="http://schemas.microsoft.com/office/drawing/2014/chartex" xmlns:cx1="http://schemas.microsoft.com/office/drawing/2015/9/8/chartex" xmlns:cx2="http://schemas.microsoft.com/office/drawing/2015/10/21/chartex" xmlns:cx3="http://schemas.microsoft.com/office/drawing/2016/5/9/chartex" xmlns:cx4="http://schemas.microsoft.com/office/drawing/2016/5/10/chartex" xmlns:cx5="http://schemas.microsoft.com/office/drawing/2016/5/11/chartex" xmlns:cx6="http://schemas.microsoft.com/office/drawing/2016/5/12/chartex" xmlns:cx7="http://schemas.microsoft.com/office/drawing/2016/5/13/chartex" xmlns:cx8="http://schemas.microsoft.com/office/drawing/2016/5/14/chartex" xmlns:mc="http://schemas.openxmlformats.org/markup-compatibility/2006" xmlns:aink="http://schemas.microsoft.com/office/drawing/2016/ink" xmlns:am3d="http://schemas.microsoft.com/office/drawing/2017/model3d" xmlns:o="urn:schemas-microsoft-com:office:office" xmlns:r="http://schemas.openxmlformats.org/officeDocument/2006/relationships" xmlns:m="http://schemas.openxmlformats.org/officeDocument/2006/math" xmlns:v="urn:schemas-microsoft-com:vml" xmlns:wp14="http://schemas.microsoft.com/office/word/2010/wordprocessingDrawing" xmlns:wp="http://schemas.openxmlformats.org/drawingml/2006/wordprocessingDrawing" xmlns:w10="urn:schemas-microsoft-com:office:word" xmlns:w="http://schemas.openxmlformats.org/wordprocessingml/2006/main" xmlns:w14="http://schemas.microsoft.com/office/word/2010/wordml" xmlns:w15="http://schemas.microsoft.com/office/word/2012/wordml" xmlns:w16cid="http://schemas.microsoft.com/office/word/2016/wordml/cid" xmlns:w16se="http://schemas.microsoft.com/office/word/2015/wordml/symex" xmlns:wpg="http://schemas.microsoft.com/office/word/2010/wordprocessingGroup" xmlns:wpi="http://schemas.microsoft.com/office/word/2010/wordprocessingInk" xmlns:wne="http://schemas.microsoft.com/office/word/2006/wordml" xmlns:wps="http://schemas.microsoft.com/office/word/2010/wordprocessingShape" mc:Ignorable="w14 w15 w16se w16cid wp14">
+<w:endnotes xmlns:wpc="http://schemas.microsoft.com/office/word/2010/wordprocessingCanvas" xmlns:cx="http://schemas.microsoft.com/office/drawing/2014/chartex" xmlns:cx1="http://schemas.microsoft.com/office/drawing/2015/9/8/chartex" xmlns:cx2="http://schemas.microsoft.com/office/drawing/2015/10/21/chartex" xmlns:cx3="http://schemas.microsoft.com/office/drawing/2016/5/9/chartex" xmlns:cx4="http://schemas.microsoft.com/office/drawing/2016/5/10/chartex" xmlns:cx5="http://schemas.microsoft.com/office/drawing/2016/5/11/chartex" xmlns:cx6="http://schemas.microsoft.com/office/drawing/2016/5/12/chartex" xmlns:cx7="http://schemas.microsoft.com/office/drawing/2016/5/13/chartex" xmlns:cx8="http://schemas.microsoft.com/office/drawing/2016/5/14/chartex" xmlns:mc="http://schemas.openxmlformats.org/markup-compatibility/2006" xmlns:aink="http://schemas.microsoft.com/office/drawing/2016/ink" xmlns:am3d="http://schemas.microsoft.com/office/drawing/2017/model3d" xmlns:o="urn:schemas-microsoft-com:office:office" xmlns:oel="http://schemas.microsoft.com/office/2019/extlst" xmlns:r="http://schemas.openxmlformats.org/officeDocument/2006/relationships" xmlns:m="http://schemas.openxmlformats.org/officeDocument/2006/math" xmlns:v="urn:schemas-microsoft-com:vml" xmlns:wp14="http://schemas.microsoft.com/office/word/2010/wordprocessingDrawing" xmlns:wp="http://schemas.openxmlformats.org/drawingml/2006/wordprocessingDrawing" xmlns:w10="urn:schemas-microsoft-com:office:word" xmlns:w="http://schemas.openxmlformats.org/wordprocessingml/2006/main" xmlns:w14="http://schemas.microsoft.com/office/word/2010/wordml" xmlns:w15="http://schemas.microsoft.com/office/word/2012/wordml" xmlns:w16cex="http://schemas.microsoft.com/office/word/2018/wordml/cex" xmlns:w16cid="http://schemas.microsoft.com/office/word/2016/wordml/cid" xmlns:w16="http://schemas.microsoft.com/office/word/2018/wordml" xmlns:w16du="http://schemas.microsoft.com/office/word/2023/wordml/word16du" xmlns:w16sdtdh="http://schemas.microsoft.com/office/word/2020/wordml/sdtdatahash" xmlns:w16sdtfl="http://schemas.microsoft.com/office/word/2024/wordml/sdtformatlock" xmlns:w16se="http://schemas.microsoft.com/office/word/2015/wordml/symex" xmlns:wpg="http://schemas.microsoft.com/office/word/2010/wordprocessingGroup" xmlns:wpi="http://schemas.microsoft.com/office/word/2010/wordprocessingInk" xmlns:wne="http://schemas.microsoft.com/office/word/2006/wordml" xmlns:wps="http://schemas.microsoft.com/office/word/2010/wordprocessingShape" mc:Ignorable="w14 w15 w16se w16cid w16 w16cex w16sdtdh w16sdtfl w16du wp14">
   <w:endnote w:type="separator" w:id="-1">
     <w:p>
+      <w:pPr>
+        <w:rPr>
+          <w:rFonts w:hint="eastAsia"/>
+        </w:rPr>
+      </w:pPr>
       <w:r>
         <w:separator/>
       </w:r>
@@ -6622,6 +6914,11 @@
   </w:endnote>
   <w:endnote w:type="continuationSeparator" w:id="0">
     <w:p>
+      <w:pPr>
+        <w:rPr>
+          <w:rFonts w:hint="eastAsia"/>
+        </w:rPr>
+      </w:pPr>
       <w:r>
         <w:continuationSeparator/>
       </w:r>
@@ -6631,7 +6928,7 @@
 </file>
 
 <file path=word/footer1.xml><?xml version="1.0" encoding="utf-8"?>
-<w:ftr xmlns:wpc="http://schemas.microsoft.com/office/word/2010/wordprocessingCanvas" xmlns:cx="http://schemas.microsoft.com/office/drawing/2014/chartex" xmlns:cx1="http://schemas.microsoft.com/office/drawing/2015/9/8/chartex" xmlns:cx2="http://schemas.microsoft.com/office/drawing/2015/10/21/chartex" xmlns:cx3="http://schemas.microsoft.com/office/drawing/2016/5/9/chartex" xmlns:cx4="http://schemas.microsoft.com/office/drawing/2016/5/10/chartex" xmlns:cx5="http://schemas.microsoft.com/office/drawing/2016/5/11/chartex" xmlns:cx6="http://schemas.microsoft.com/office/drawing/2016/5/12/chartex" xmlns:cx7="http://schemas.microsoft.com/office/drawing/2016/5/13/chartex" xmlns:cx8="http://schemas.microsoft.com/office/drawing/2016/5/14/chartex" xmlns:mc="http://schemas.openxmlformats.org/markup-compatibility/2006" xmlns:aink="http://schemas.microsoft.com/office/drawing/2016/ink" xmlns:am3d="http://schemas.microsoft.com/office/drawing/2017/model3d" xmlns:o="urn:schemas-microsoft-com:office:office" xmlns:r="http://schemas.openxmlformats.org/officeDocument/2006/relationships" xmlns:m="http://schemas.openxmlformats.org/officeDocument/2006/math" xmlns:v="urn:schemas-microsoft-com:vml" xmlns:wp14="http://schemas.microsoft.com/office/word/2010/wordprocessingDrawing" xmlns:wp="http://schemas.openxmlformats.org/drawingml/2006/wordprocessingDrawing" xmlns:w10="urn:schemas-microsoft-com:office:word" xmlns:w="http://schemas.openxmlformats.org/wordprocessingml/2006/main" xmlns:w14="http://schemas.microsoft.com/office/word/2010/wordml" xmlns:w15="http://schemas.microsoft.com/office/word/2012/wordml" xmlns:w16cid="http://schemas.microsoft.com/office/word/2016/wordml/cid" xmlns:w16se="http://schemas.microsoft.com/office/word/2015/wordml/symex" xmlns:wpg="http://schemas.microsoft.com/office/word/2010/wordprocessingGroup" xmlns:wpi="http://schemas.microsoft.com/office/word/2010/wordprocessingInk" xmlns:wne="http://schemas.microsoft.com/office/word/2006/wordml" xmlns:wps="http://schemas.microsoft.com/office/word/2010/wordprocessingShape" mc:Ignorable="w14 w15 w16se w16cid wp14">
+<w:ftr xmlns:wpc="http://schemas.microsoft.com/office/word/2010/wordprocessingCanvas" xmlns:cx="http://schemas.microsoft.com/office/drawing/2014/chartex" xmlns:cx1="http://schemas.microsoft.com/office/drawing/2015/9/8/chartex" xmlns:cx2="http://schemas.microsoft.com/office/drawing/2015/10/21/chartex" xmlns:cx3="http://schemas.microsoft.com/office/drawing/2016/5/9/chartex" xmlns:cx4="http://schemas.microsoft.com/office/drawing/2016/5/10/chartex" xmlns:cx5="http://schemas.microsoft.com/office/drawing/2016/5/11/chartex" xmlns:cx6="http://schemas.microsoft.com/office/drawing/2016/5/12/chartex" xmlns:cx7="http://schemas.microsoft.com/office/drawing/2016/5/13/chartex" xmlns:cx8="http://schemas.microsoft.com/office/drawing/2016/5/14/chartex" xmlns:mc="http://schemas.openxmlformats.org/markup-compatibility/2006" xmlns:aink="http://schemas.microsoft.com/office/drawing/2016/ink" xmlns:am3d="http://schemas.microsoft.com/office/drawing/2017/model3d" xmlns:o="urn:schemas-microsoft-com:office:office" xmlns:oel="http://schemas.microsoft.com/office/2019/extlst" xmlns:r="http://schemas.openxmlformats.org/officeDocument/2006/relationships" xmlns:m="http://schemas.openxmlformats.org/officeDocument/2006/math" xmlns:v="urn:schemas-microsoft-com:vml" xmlns:wp14="http://schemas.microsoft.com/office/word/2010/wordprocessingDrawing" xmlns:wp="http://schemas.openxmlformats.org/drawingml/2006/wordprocessingDrawing" xmlns:w10="urn:schemas-microsoft-com:office:word" xmlns:w="http://schemas.openxmlformats.org/wordprocessingml/2006/main" xmlns:w14="http://schemas.microsoft.com/office/word/2010/wordml" xmlns:w15="http://schemas.microsoft.com/office/word/2012/wordml" xmlns:w16cex="http://schemas.microsoft.com/office/word/2018/wordml/cex" xmlns:w16cid="http://schemas.microsoft.com/office/word/2016/wordml/cid" xmlns:w16="http://schemas.microsoft.com/office/word/2018/wordml" xmlns:w16du="http://schemas.microsoft.com/office/word/2023/wordml/word16du" xmlns:w16sdtdh="http://schemas.microsoft.com/office/word/2020/wordml/sdtdatahash" xmlns:w16sdtfl="http://schemas.microsoft.com/office/word/2024/wordml/sdtformatlock" xmlns:w16se="http://schemas.microsoft.com/office/word/2015/wordml/symex" xmlns:wpg="http://schemas.microsoft.com/office/word/2010/wordprocessingGroup" xmlns:wpi="http://schemas.microsoft.com/office/word/2010/wordprocessingInk" xmlns:wne="http://schemas.microsoft.com/office/word/2006/wordml" xmlns:wps="http://schemas.microsoft.com/office/word/2010/wordprocessingShape" mc:Ignorable="w14 w15 w16se w16cid w16 w16cex w16sdtdh w16sdtfl w16du wp14">
   <w:p>
     <w:pPr>
       <w:pStyle w:val="a3"/>
@@ -6673,9 +6970,14 @@
 </file>
 
 <file path=word/footnotes.xml><?xml version="1.0" encoding="utf-8"?>
-<w:footnotes xmlns:wpc="http://schemas.microsoft.com/office/word/2010/wordprocessingCanvas" xmlns:cx="http://schemas.microsoft.com/office/drawing/2014/chartex" xmlns:cx1="http://schemas.microsoft.com/office/drawing/2015/9/8/chartex" xmlns:cx2="http://schemas.microsoft.com/office/drawing/2015/10/21/chartex" xmlns:cx3="http://schemas.microsoft.com/office/drawing/2016/5/9/chartex" xmlns:cx4="http://schemas.microsoft.com/office/drawing/2016/5/10/chartex" xmlns:cx5="http://schemas.microsoft.com/office/drawing/2016/5/11/chartex" xmlns:cx6="http://schemas.microsoft.com/office/drawing/2016/5/12/chartex" xmlns:cx7="http://schemas.microsoft.com/office/drawing/2016/5/13/chartex" xmlns:cx8="http://schemas.microsoft.com/office/drawing/2016/5/14/chartex" xmlns:mc="http://schemas.openxmlformats.org/markup-compatibility/2006" xmlns:aink="http://schemas.microsoft.com/office/drawing/2016/ink" xmlns:am3d="http://schemas.microsoft.com/office/drawing/2017/model3d" xmlns:o="urn:schemas-microsoft-com:office:office" xmlns:r="http://schemas.openxmlformats.org/officeDocument/2006/relationships" xmlns:m="http://schemas.openxmlformats.org/officeDocument/2006/math" xmlns:v="urn:schemas-microsoft-com:vml" xmlns:wp14="http://schemas.microsoft.com/office/word/2010/wordprocessingDrawing" xmlns:wp="http://schemas.openxmlformats.org/drawingml/2006/wordprocessingDrawing" xmlns:w10="urn:schemas-microsoft-com:office:word" xmlns:w="http://schemas.openxmlformats.org/wordprocessingml/2006/main" xmlns:w14="http://schemas.microsoft.com/office/word/2010/wordml" xmlns:w15="http://schemas.microsoft.com/office/word/2012/wordml" xmlns:w16cid="http://schemas.microsoft.com/office/word/2016/wordml/cid" xmlns:w16se="http://schemas.microsoft.com/office/word/2015/wordml/symex" xmlns:wpg="http://schemas.microsoft.com/office/word/2010/wordprocessingGroup" xmlns:wpi="http://schemas.microsoft.com/office/word/2010/wordprocessingInk" xmlns:wne="http://schemas.microsoft.com/office/word/2006/wordml" xmlns:wps="http://schemas.microsoft.com/office/word/2010/wordprocessingShape" mc:Ignorable="w14 w15 w16se w16cid wp14">
+<w:footnotes xmlns:wpc="http://schemas.microsoft.com/office/word/2010/wordprocessingCanvas" xmlns:cx="http://schemas.microsoft.com/office/drawing/2014/chartex" xmlns:cx1="http://schemas.microsoft.com/office/drawing/2015/9/8/chartex" xmlns:cx2="http://schemas.microsoft.com/office/drawing/2015/10/21/chartex" xmlns:cx3="http://schemas.microsoft.com/office/drawing/2016/5/9/chartex" xmlns:cx4="http://schemas.microsoft.com/office/drawing/2016/5/10/chartex" xmlns:cx5="http://schemas.microsoft.com/office/drawing/2016/5/11/chartex" xmlns:cx6="http://schemas.microsoft.com/office/drawing/2016/5/12/chartex" xmlns:cx7="http://schemas.microsoft.com/office/drawing/2016/5/13/chartex" xmlns:cx8="http://schemas.microsoft.com/office/drawing/2016/5/14/chartex" xmlns:mc="http://schemas.openxmlformats.org/markup-compatibility/2006" xmlns:aink="http://schemas.microsoft.com/office/drawing/2016/ink" xmlns:am3d="http://schemas.microsoft.com/office/drawing/2017/model3d" xmlns:o="urn:schemas-microsoft-com:office:office" xmlns:oel="http://schemas.microsoft.com/office/2019/extlst" xmlns:r="http://schemas.openxmlformats.org/officeDocument/2006/relationships" xmlns:m="http://schemas.openxmlformats.org/officeDocument/2006/math" xmlns:v="urn:schemas-microsoft-com:vml" xmlns:wp14="http://schemas.microsoft.com/office/word/2010/wordprocessingDrawing" xmlns:wp="http://schemas.openxmlformats.org/drawingml/2006/wordprocessingDrawing" xmlns:w10="urn:schemas-microsoft-com:office:word" xmlns:w="http://schemas.openxmlformats.org/wordprocessingml/2006/main" xmlns:w14="http://schemas.microsoft.com/office/word/2010/wordml" xmlns:w15="http://schemas.microsoft.com/office/word/2012/wordml" xmlns:w16cex="http://schemas.microsoft.com/office/word/2018/wordml/cex" xmlns:w16cid="http://schemas.microsoft.com/office/word/2016/wordml/cid" xmlns:w16="http://schemas.microsoft.com/office/word/2018/wordml" xmlns:w16du="http://schemas.microsoft.com/office/word/2023/wordml/word16du" xmlns:w16sdtdh="http://schemas.microsoft.com/office/word/2020/wordml/sdtdatahash" xmlns:w16sdtfl="http://schemas.microsoft.com/office/word/2024/wordml/sdtformatlock" xmlns:w16se="http://schemas.microsoft.com/office/word/2015/wordml/symex" xmlns:wpg="http://schemas.microsoft.com/office/word/2010/wordprocessingGroup" xmlns:wpi="http://schemas.microsoft.com/office/word/2010/wordprocessingInk" xmlns:wne="http://schemas.microsoft.com/office/word/2006/wordml" xmlns:wps="http://schemas.microsoft.com/office/word/2010/wordprocessingShape" mc:Ignorable="w14 w15 w16se w16cid w16 w16cex w16sdtdh w16sdtfl w16du wp14">
   <w:footnote w:type="separator" w:id="-1">
     <w:p>
+      <w:pPr>
+        <w:rPr>
+          <w:rFonts w:hint="eastAsia"/>
+        </w:rPr>
+      </w:pPr>
       <w:r>
         <w:separator/>
       </w:r>
@@ -6683,6 +6985,11 @@
   </w:footnote>
   <w:footnote w:type="continuationSeparator" w:id="0">
     <w:p>
+      <w:pPr>
+        <w:rPr>
+          <w:rFonts w:hint="eastAsia"/>
+        </w:rPr>
+      </w:pPr>
       <w:r>
         <w:continuationSeparator/>
       </w:r>
@@ -6692,7 +6999,7 @@
 </file>
 
 <file path=word/numbering.xml><?xml version="1.0" encoding="utf-8"?>
-<w:numbering xmlns:wpc="http://schemas.microsoft.com/office/word/2010/wordprocessingCanvas" xmlns:cx="http://schemas.microsoft.com/office/drawing/2014/chartex" xmlns:cx1="http://schemas.microsoft.com/office/drawing/2015/9/8/chartex" xmlns:cx2="http://schemas.microsoft.com/office/drawing/2015/10/21/chartex" xmlns:cx3="http://schemas.microsoft.com/office/drawing/2016/5/9/chartex" xmlns:cx4="http://schemas.microsoft.com/office/drawing/2016/5/10/chartex" xmlns:cx5="http://schemas.microsoft.com/office/drawing/2016/5/11/chartex" xmlns:cx6="http://schemas.microsoft.com/office/drawing/2016/5/12/chartex" xmlns:cx7="http://schemas.microsoft.com/office/drawing/2016/5/13/chartex" xmlns:cx8="http://schemas.microsoft.com/office/drawing/2016/5/14/chartex" xmlns:mc="http://schemas.openxmlformats.org/markup-compatibility/2006" xmlns:aink="http://schemas.microsoft.com/office/drawing/2016/ink" xmlns:am3d="http://schemas.microsoft.com/office/drawing/2017/model3d" xmlns:o="urn:schemas-microsoft-com:office:office" xmlns:r="http://schemas.openxmlformats.org/officeDocument/2006/relationships" xmlns:m="http://schemas.openxmlformats.org/officeDocument/2006/math" xmlns:v="urn:schemas-microsoft-com:vml" xmlns:wp14="http://schemas.microsoft.com/office/word/2010/wordprocessingDrawing" xmlns:wp="http://schemas.openxmlformats.org/drawingml/2006/wordprocessingDrawing" xmlns:w10="urn:schemas-microsoft-com:office:word" xmlns:w="http://schemas.openxmlformats.org/wordprocessingml/2006/main" xmlns:w14="http://schemas.microsoft.com/office/word/2010/wordml" xmlns:w15="http://schemas.microsoft.com/office/word/2012/wordml" xmlns:w16cid="http://schemas.microsoft.com/office/word/2016/wordml/cid" xmlns:w16se="http://schemas.microsoft.com/office/word/2015/wordml/symex" xmlns:wpg="http://schemas.microsoft.com/office/word/2010/wordprocessingGroup" xmlns:wpi="http://schemas.microsoft.com/office/word/2010/wordprocessingInk" xmlns:wne="http://schemas.microsoft.com/office/word/2006/wordml" xmlns:wps="http://schemas.microsoft.com/office/word/2010/wordprocessingShape" mc:Ignorable="w14 w15 w16se w16cid wp14">
+<w:numbering xmlns:wpc="http://schemas.microsoft.com/office/word/2010/wordprocessingCanvas" xmlns:cx="http://schemas.microsoft.com/office/drawing/2014/chartex" xmlns:cx1="http://schemas.microsoft.com/office/drawing/2015/9/8/chartex" xmlns:cx2="http://schemas.microsoft.com/office/drawing/2015/10/21/chartex" xmlns:cx3="http://schemas.microsoft.com/office/drawing/2016/5/9/chartex" xmlns:cx4="http://schemas.microsoft.com/office/drawing/2016/5/10/chartex" xmlns:cx5="http://schemas.microsoft.com/office/drawing/2016/5/11/chartex" xmlns:cx6="http://schemas.microsoft.com/office/drawing/2016/5/12/chartex" xmlns:cx7="http://schemas.microsoft.com/office/drawing/2016/5/13/chartex" xmlns:cx8="http://schemas.microsoft.com/office/drawing/2016/5/14/chartex" xmlns:mc="http://schemas.openxmlformats.org/markup-compatibility/2006" xmlns:aink="http://schemas.microsoft.com/office/drawing/2016/ink" xmlns:am3d="http://schemas.microsoft.com/office/drawing/2017/model3d" xmlns:o="urn:schemas-microsoft-com:office:office" xmlns:oel="http://schemas.microsoft.com/office/2019/extlst" xmlns:r="http://schemas.openxmlformats.org/officeDocument/2006/relationships" xmlns:m="http://schemas.openxmlformats.org/officeDocument/2006/math" xmlns:v="urn:schemas-microsoft-com:vml" xmlns:wp14="http://schemas.microsoft.com/office/word/2010/wordprocessingDrawing" xmlns:wp="http://schemas.openxmlformats.org/drawingml/2006/wordprocessingDrawing" xmlns:w10="urn:schemas-microsoft-com:office:word" xmlns:w="http://schemas.openxmlformats.org/wordprocessingml/2006/main" xmlns:w14="http://schemas.microsoft.com/office/word/2010/wordml" xmlns:w15="http://schemas.microsoft.com/office/word/2012/wordml" xmlns:w16cex="http://schemas.microsoft.com/office/word/2018/wordml/cex" xmlns:w16cid="http://schemas.microsoft.com/office/word/2016/wordml/cid" xmlns:w16="http://schemas.microsoft.com/office/word/2018/wordml" xmlns:w16du="http://schemas.microsoft.com/office/word/2023/wordml/word16du" xmlns:w16sdtdh="http://schemas.microsoft.com/office/word/2020/wordml/sdtdatahash" xmlns:w16sdtfl="http://schemas.microsoft.com/office/word/2024/wordml/sdtformatlock" xmlns:w16se="http://schemas.microsoft.com/office/word/2015/wordml/symex" xmlns:wpg="http://schemas.microsoft.com/office/word/2010/wordprocessingGroup" xmlns:wpi="http://schemas.microsoft.com/office/word/2010/wordprocessingInk" xmlns:wne="http://schemas.microsoft.com/office/word/2006/wordml" xmlns:wps="http://schemas.microsoft.com/office/word/2010/wordprocessingShape" mc:Ignorable="w14 w15 w16se w16cid w16 w16cex w16sdtdh w16sdtfl w16du wp14">
   <w:abstractNum w:abstractNumId="0" w15:restartNumberingAfterBreak="0">
     <w:nsid w:val="FE1692FF"/>
     <w:multiLevelType w:val="singleLevel"/>
@@ -7855,53 +8162,53 @@
       </w:pPr>
     </w:lvl>
   </w:abstractNum>
-  <w:num w:numId="1">
+  <w:num w:numId="1" w16cid:durableId="231284005">
     <w:abstractNumId w:val="5"/>
   </w:num>
-  <w:num w:numId="2">
+  <w:num w:numId="2" w16cid:durableId="932476775">
     <w:abstractNumId w:val="0"/>
   </w:num>
-  <w:num w:numId="3">
+  <w:num w:numId="3" w16cid:durableId="988367772">
     <w:abstractNumId w:val="10"/>
   </w:num>
-  <w:num w:numId="4">
+  <w:num w:numId="4" w16cid:durableId="1933775618">
     <w:abstractNumId w:val="3"/>
   </w:num>
-  <w:num w:numId="5">
+  <w:num w:numId="5" w16cid:durableId="1444348132">
     <w:abstractNumId w:val="12"/>
   </w:num>
-  <w:num w:numId="6">
+  <w:num w:numId="6" w16cid:durableId="1372338013">
     <w:abstractNumId w:val="13"/>
   </w:num>
-  <w:num w:numId="7">
+  <w:num w:numId="7" w16cid:durableId="1860699110">
     <w:abstractNumId w:val="1"/>
   </w:num>
-  <w:num w:numId="8">
+  <w:num w:numId="8" w16cid:durableId="571358851">
     <w:abstractNumId w:val="8"/>
   </w:num>
-  <w:num w:numId="9">
+  <w:num w:numId="9" w16cid:durableId="302008642">
     <w:abstractNumId w:val="7"/>
   </w:num>
-  <w:num w:numId="10">
+  <w:num w:numId="10" w16cid:durableId="1436251623">
     <w:abstractNumId w:val="11"/>
   </w:num>
-  <w:num w:numId="11">
+  <w:num w:numId="11" w16cid:durableId="1264191492">
     <w:abstractNumId w:val="6"/>
   </w:num>
-  <w:num w:numId="12">
+  <w:num w:numId="12" w16cid:durableId="547304260">
     <w:abstractNumId w:val="9"/>
   </w:num>
-  <w:num w:numId="13">
+  <w:num w:numId="13" w16cid:durableId="1286884591">
     <w:abstractNumId w:val="2"/>
   </w:num>
-  <w:num w:numId="14">
+  <w:num w:numId="14" w16cid:durableId="111633333">
     <w:abstractNumId w:val="4"/>
   </w:num>
 </w:numbering>
 </file>
 
 <file path=word/styles.xml><?xml version="1.0" encoding="utf-8"?>
-<w:styles xmlns:mc="http://schemas.openxmlformats.org/markup-compatibility/2006" xmlns:r="http://schemas.openxmlformats.org/officeDocument/2006/relationships" xmlns:w="http://schemas.openxmlformats.org/wordprocessingml/2006/main" xmlns:w14="http://schemas.microsoft.com/office/word/2010/wordml" xmlns:w15="http://schemas.microsoft.com/office/word/2012/wordml" xmlns:w16cid="http://schemas.microsoft.com/office/word/2016/wordml/cid" xmlns:w16se="http://schemas.microsoft.com/office/word/2015/wordml/symex" mc:Ignorable="w14 w15 w16se w16cid">
+<w:styles xmlns:mc="http://schemas.openxmlformats.org/markup-compatibility/2006" xmlns:r="http://schemas.openxmlformats.org/officeDocument/2006/relationships" xmlns:w="http://schemas.openxmlformats.org/wordprocessingml/2006/main" xmlns:w14="http://schemas.microsoft.com/office/word/2010/wordml" xmlns:w15="http://schemas.microsoft.com/office/word/2012/wordml" xmlns:w16cex="http://schemas.microsoft.com/office/word/2018/wordml/cex" xmlns:w16cid="http://schemas.microsoft.com/office/word/2016/wordml/cid" xmlns:w16="http://schemas.microsoft.com/office/word/2018/wordml" xmlns:w16du="http://schemas.microsoft.com/office/word/2023/wordml/word16du" xmlns:w16sdtdh="http://schemas.microsoft.com/office/word/2020/wordml/sdtdatahash" xmlns:w16sdtfl="http://schemas.microsoft.com/office/word/2024/wordml/sdtformatlock" xmlns:w16se="http://schemas.microsoft.com/office/word/2015/wordml/symex" mc:Ignorable="w14 w15 w16se w16cid w16 w16cex w16sdtdh w16sdtfl w16du">
   <w:docDefaults>
     <w:rPrDefault>
       <w:rPr>
@@ -7914,7 +8221,7 @@
     </w:rPrDefault>
     <w:pPrDefault/>
   </w:docDefaults>
-  <w:latentStyles w:defLockedState="0" w:defUIPriority="99" w:defSemiHidden="0" w:defUnhideWhenUsed="0" w:defQFormat="0" w:count="375">
+  <w:latentStyles w:defLockedState="0" w:defUIPriority="99" w:defSemiHidden="0" w:defUnhideWhenUsed="0" w:defQFormat="0" w:count="376">
     <w:lsdException w:name="Normal" w:uiPriority="0" w:qFormat="1"/>
     <w:lsdException w:name="heading 1" w:uiPriority="9" w:qFormat="1"/>
     <w:lsdException w:name="heading 2" w:semiHidden="1" w:uiPriority="9" w:unhideWhenUsed="1" w:qFormat="1"/>
@@ -8290,6 +8597,7 @@
     <w:lsdException w:name="Smart Hyperlink" w:semiHidden="1" w:unhideWhenUsed="1"/>
     <w:lsdException w:name="Hashtag" w:semiHidden="1" w:unhideWhenUsed="1"/>
     <w:lsdException w:name="Unresolved Mention" w:semiHidden="1" w:unhideWhenUsed="1"/>
+    <w:lsdException w:name="Smart Link" w:semiHidden="1" w:unhideWhenUsed="1"/>
   </w:latentStyles>
   <w:style w:type="paragraph" w:default="1" w:styleId="a">
     <w:name w:val="Normal"/>

</xml_diff>